<commit_message>
Dorobena dokumentacia + pridane komentare v kode, zmazana duplicitna scena
</commit_message>
<xml_diff>
--- a/Cvicenie2/Cvicenie2 Dokumentacia.docx
+++ b/Cvicenie2/Cvicenie2 Dokumentacia.docx
@@ -8,40 +8,75 @@
         <w:spacing w:before="0" w:beforeAutospacing="0" w:after="0" w:afterAutospacing="0"/>
         <w:textAlignment w:val="baseline"/>
         <w:rPr>
+          <w:rStyle w:val="eop"/>
+          <w:rFonts w:ascii="Calibri" w:hAnsi="Calibri" w:cs="Calibri"/>
+          <w:sz w:val="21"/>
+          <w:szCs w:val="21"/>
+        </w:rPr>
+      </w:pPr>
+      <w:r>
+        <w:rPr>
+          <w:rStyle w:val="normaltextrun"/>
+          <w:rFonts w:ascii="Calibri" w:hAnsi="Calibri" w:cs="Calibri"/>
+          <w:b/>
+          <w:bCs/>
+          <w:sz w:val="21"/>
+          <w:szCs w:val="21"/>
+        </w:rPr>
+        <w:t>Cvičenie</w:t>
+      </w:r>
+      <w:r>
+        <w:rPr>
+          <w:rStyle w:val="normaltextrun"/>
+          <w:rFonts w:ascii="Calibri" w:hAnsi="Calibri" w:cs="Calibri"/>
+          <w:b/>
+          <w:bCs/>
+          <w:sz w:val="21"/>
+          <w:szCs w:val="21"/>
+        </w:rPr>
+        <w:t xml:space="preserve"> 2 -- </w:t>
+      </w:r>
+      <w:r>
+        <w:rPr>
+          <w:rStyle w:val="normaltextrun"/>
+          <w:rFonts w:ascii="Calibri" w:hAnsi="Calibri" w:cs="Calibri"/>
+          <w:b/>
+          <w:bCs/>
+          <w:sz w:val="21"/>
+          <w:szCs w:val="21"/>
+        </w:rPr>
+        <w:t>Súbojový systém</w:t>
+      </w:r>
+      <w:r>
+        <w:rPr>
+          <w:rStyle w:val="normaltextrun"/>
+          <w:rFonts w:ascii="Calibri" w:hAnsi="Calibri" w:cs="Calibri"/>
+          <w:sz w:val="21"/>
+          <w:szCs w:val="21"/>
+        </w:rPr>
+        <w:t> (streľba projektilov + boj na blízko) </w:t>
+      </w:r>
+      <w:r>
+        <w:rPr>
+          <w:rStyle w:val="eop"/>
+          <w:rFonts w:ascii="Calibri" w:hAnsi="Calibri" w:cs="Calibri"/>
+          <w:sz w:val="21"/>
+          <w:szCs w:val="21"/>
+        </w:rPr>
+        <w:t> </w:t>
+      </w:r>
+    </w:p>
+    <w:p>
+      <w:pPr>
+        <w:pStyle w:val="paragraph"/>
+        <w:spacing w:before="0" w:beforeAutospacing="0" w:after="0" w:afterAutospacing="0"/>
+        <w:textAlignment w:val="baseline"/>
+        <w:rPr>
           <w:rFonts w:ascii="Segoe UI" w:hAnsi="Segoe UI" w:cs="Segoe UI"/>
           <w:sz w:val="18"/>
           <w:szCs w:val="18"/>
         </w:rPr>
       </w:pPr>
-      <w:r>
-        <w:rPr>
-          <w:rStyle w:val="normaltextrun"/>
-          <w:rFonts w:ascii="Calibri" w:hAnsi="Calibri" w:cs="Calibri"/>
-          <w:b/>
-          <w:bCs/>
-          <w:sz w:val="21"/>
-          <w:szCs w:val="21"/>
-        </w:rPr>
-        <w:t>Súbojový systém</w:t>
-      </w:r>
-      <w:r>
-        <w:rPr>
-          <w:rStyle w:val="normaltextrun"/>
-          <w:rFonts w:ascii="Calibri" w:hAnsi="Calibri" w:cs="Calibri"/>
-          <w:sz w:val="21"/>
-          <w:szCs w:val="21"/>
-        </w:rPr>
-        <w:t> (streľba projektilov + boj na blízko) </w:t>
-      </w:r>
-      <w:r>
-        <w:rPr>
-          <w:rStyle w:val="eop"/>
-          <w:rFonts w:ascii="Calibri" w:hAnsi="Calibri" w:cs="Calibri"/>
-          <w:sz w:val="21"/>
-          <w:szCs w:val="21"/>
-        </w:rPr>
-        <w:t> </w:t>
-      </w:r>
     </w:p>
     <w:p>
       <w:pPr>
@@ -49,140 +84,168 @@
         <w:spacing w:before="0" w:beforeAutospacing="0" w:after="0" w:afterAutospacing="0"/>
         <w:textAlignment w:val="baseline"/>
         <w:rPr>
+          <w:rStyle w:val="eop"/>
+          <w:rFonts w:ascii="Calibri" w:hAnsi="Calibri" w:cs="Calibri"/>
+          <w:color w:val="D13438"/>
+          <w:sz w:val="21"/>
+          <w:szCs w:val="21"/>
+        </w:rPr>
+      </w:pPr>
+      <w:r>
+        <w:rPr>
+          <w:rStyle w:val="normaltextrun"/>
+          <w:rFonts w:ascii="Calibri" w:hAnsi="Calibri" w:cs="Calibri"/>
+          <w:b/>
+          <w:bCs/>
+          <w:sz w:val="21"/>
+          <w:szCs w:val="21"/>
+        </w:rPr>
+        <w:t>Streľba projektilov</w:t>
+      </w:r>
+      <w:r>
+        <w:rPr>
+          <w:rStyle w:val="normaltextrun"/>
+          <w:rFonts w:ascii="Calibri" w:hAnsi="Calibri" w:cs="Calibri"/>
+          <w:sz w:val="21"/>
+          <w:szCs w:val="21"/>
+        </w:rPr>
+        <w:t xml:space="preserve"> - inštancia projektilu počas behu hry, následná kolízia projektilu s nepriateľom, zničenie objektu, vypísanie poškodenia do konzoly (možno spomenúť, prípadne navrhnúť </w:t>
+      </w:r>
+      <w:proofErr w:type="spellStart"/>
+      <w:r>
+        <w:rPr>
+          <w:rStyle w:val="normaltextrun"/>
+          <w:rFonts w:ascii="Calibri" w:hAnsi="Calibri" w:cs="Calibri"/>
+          <w:sz w:val="21"/>
+          <w:szCs w:val="21"/>
+        </w:rPr>
+        <w:t>Object</w:t>
+      </w:r>
+      <w:proofErr w:type="spellEnd"/>
+      <w:r>
+        <w:rPr>
+          <w:rStyle w:val="normaltextrun"/>
+          <w:rFonts w:ascii="Calibri" w:hAnsi="Calibri" w:cs="Calibri"/>
+          <w:sz w:val="21"/>
+          <w:szCs w:val="21"/>
+        </w:rPr>
+        <w:t xml:space="preserve"> </w:t>
+      </w:r>
+      <w:proofErr w:type="spellStart"/>
+      <w:r>
+        <w:rPr>
+          <w:rStyle w:val="normaltextrun"/>
+          <w:rFonts w:ascii="Calibri" w:hAnsi="Calibri" w:cs="Calibri"/>
+          <w:sz w:val="21"/>
+          <w:szCs w:val="21"/>
+        </w:rPr>
+        <w:t>pooling</w:t>
+      </w:r>
+      <w:proofErr w:type="spellEnd"/>
+      <w:r>
+        <w:rPr>
+          <w:rStyle w:val="normaltextrun"/>
+          <w:rFonts w:ascii="Calibri" w:hAnsi="Calibri" w:cs="Calibri"/>
+          <w:sz w:val="21"/>
+          <w:szCs w:val="21"/>
+        </w:rPr>
+        <w:t xml:space="preserve"> projektilov).</w:t>
+      </w:r>
+      <w:r>
+        <w:rPr>
+          <w:rStyle w:val="normaltextrun"/>
+          <w:rFonts w:ascii="Calibri" w:hAnsi="Calibri" w:cs="Calibri"/>
+          <w:color w:val="D13438"/>
+          <w:sz w:val="21"/>
+          <w:szCs w:val="21"/>
+          <w:u w:val="single"/>
+        </w:rPr>
+        <w:t> </w:t>
+      </w:r>
+      <w:proofErr w:type="spellStart"/>
+      <w:r>
+        <w:rPr>
+          <w:rStyle w:val="normaltextrun"/>
+          <w:rFonts w:ascii="Calibri" w:hAnsi="Calibri" w:cs="Calibri"/>
+          <w:color w:val="D13438"/>
+          <w:sz w:val="21"/>
+          <w:szCs w:val="21"/>
+          <w:u w:val="single"/>
+        </w:rPr>
+        <w:t>RigidBody</w:t>
+      </w:r>
+      <w:proofErr w:type="spellEnd"/>
+      <w:r>
+        <w:rPr>
+          <w:rStyle w:val="normaltextrun"/>
+          <w:rFonts w:ascii="Calibri" w:hAnsi="Calibri" w:cs="Calibri"/>
+          <w:color w:val="D13438"/>
+          <w:sz w:val="21"/>
+          <w:szCs w:val="21"/>
+          <w:u w:val="single"/>
+        </w:rPr>
+        <w:t xml:space="preserve"> – aplikovanie sily(</w:t>
+      </w:r>
+      <w:proofErr w:type="spellStart"/>
+      <w:r>
+        <w:rPr>
+          <w:rStyle w:val="normaltextrun"/>
+          <w:rFonts w:ascii="Calibri" w:hAnsi="Calibri" w:cs="Calibri"/>
+          <w:color w:val="D13438"/>
+          <w:sz w:val="21"/>
+          <w:szCs w:val="21"/>
+          <w:u w:val="single"/>
+        </w:rPr>
+        <w:t>Force</w:t>
+      </w:r>
+      <w:proofErr w:type="spellEnd"/>
+      <w:r>
+        <w:rPr>
+          <w:rStyle w:val="normaltextrun"/>
+          <w:rFonts w:ascii="Calibri" w:hAnsi="Calibri" w:cs="Calibri"/>
+          <w:color w:val="D13438"/>
+          <w:sz w:val="21"/>
+          <w:szCs w:val="21"/>
+          <w:u w:val="single"/>
+        </w:rPr>
+        <w:t>) pre vystrelenie projektilu.</w:t>
+      </w:r>
+      <w:r>
+        <w:rPr>
+          <w:rStyle w:val="eop"/>
+          <w:rFonts w:ascii="Calibri" w:hAnsi="Calibri" w:cs="Calibri"/>
+          <w:color w:val="D13438"/>
+          <w:sz w:val="21"/>
+          <w:szCs w:val="21"/>
+        </w:rPr>
+        <w:t> </w:t>
+      </w:r>
+    </w:p>
+    <w:p>
+      <w:pPr>
+        <w:pStyle w:val="paragraph"/>
+        <w:spacing w:before="0" w:beforeAutospacing="0" w:after="0" w:afterAutospacing="0"/>
+        <w:textAlignment w:val="baseline"/>
+        <w:rPr>
+          <w:rStyle w:val="eop"/>
+          <w:rFonts w:ascii="Calibri" w:hAnsi="Calibri" w:cs="Calibri"/>
+          <w:color w:val="D13438"/>
+          <w:sz w:val="21"/>
+          <w:szCs w:val="21"/>
+        </w:rPr>
+      </w:pPr>
+    </w:p>
+    <w:p>
+      <w:pPr>
+        <w:pStyle w:val="paragraph"/>
+        <w:spacing w:before="0" w:beforeAutospacing="0" w:after="0" w:afterAutospacing="0"/>
+        <w:textAlignment w:val="baseline"/>
+        <w:rPr>
           <w:rFonts w:ascii="Segoe UI" w:hAnsi="Segoe UI" w:cs="Segoe UI"/>
           <w:sz w:val="18"/>
           <w:szCs w:val="18"/>
         </w:rPr>
       </w:pPr>
-      <w:r>
-        <w:rPr>
-          <w:rStyle w:val="normaltextrun"/>
-          <w:rFonts w:ascii="Calibri" w:hAnsi="Calibri" w:cs="Calibri"/>
-          <w:b/>
-          <w:bCs/>
-          <w:sz w:val="21"/>
-          <w:szCs w:val="21"/>
-        </w:rPr>
-        <w:t>Streľba projektilov</w:t>
-      </w:r>
-      <w:r>
-        <w:rPr>
-          <w:rStyle w:val="normaltextrun"/>
-          <w:rFonts w:ascii="Calibri" w:hAnsi="Calibri" w:cs="Calibri"/>
-          <w:sz w:val="21"/>
-          <w:szCs w:val="21"/>
-        </w:rPr>
-        <w:t xml:space="preserve"> - inštancia projektilu počas behu hry, následná kolízia projektilu s nepriateľom, zničenie objektu, vypísanie poškodenia do konzoly (možno spomenúť, prípadne navrhnúť </w:t>
-      </w:r>
-      <w:proofErr w:type="spellStart"/>
-      <w:r>
-        <w:rPr>
-          <w:rStyle w:val="normaltextrun"/>
-          <w:rFonts w:ascii="Calibri" w:hAnsi="Calibri" w:cs="Calibri"/>
-          <w:sz w:val="21"/>
-          <w:szCs w:val="21"/>
-        </w:rPr>
-        <w:t>Object</w:t>
-      </w:r>
-      <w:proofErr w:type="spellEnd"/>
-      <w:r>
-        <w:rPr>
-          <w:rStyle w:val="normaltextrun"/>
-          <w:rFonts w:ascii="Calibri" w:hAnsi="Calibri" w:cs="Calibri"/>
-          <w:sz w:val="21"/>
-          <w:szCs w:val="21"/>
-        </w:rPr>
-        <w:t xml:space="preserve"> </w:t>
-      </w:r>
-      <w:proofErr w:type="spellStart"/>
-      <w:r>
-        <w:rPr>
-          <w:rStyle w:val="normaltextrun"/>
-          <w:rFonts w:ascii="Calibri" w:hAnsi="Calibri" w:cs="Calibri"/>
-          <w:sz w:val="21"/>
-          <w:szCs w:val="21"/>
-        </w:rPr>
-        <w:t>pooling</w:t>
-      </w:r>
-      <w:proofErr w:type="spellEnd"/>
-      <w:r>
-        <w:rPr>
-          <w:rStyle w:val="normaltextrun"/>
-          <w:rFonts w:ascii="Calibri" w:hAnsi="Calibri" w:cs="Calibri"/>
-          <w:sz w:val="21"/>
-          <w:szCs w:val="21"/>
-        </w:rPr>
-        <w:t xml:space="preserve"> projektilov).</w:t>
-      </w:r>
-      <w:r>
-        <w:rPr>
-          <w:rStyle w:val="normaltextrun"/>
-          <w:rFonts w:ascii="Calibri" w:hAnsi="Calibri" w:cs="Calibri"/>
-          <w:color w:val="D13438"/>
-          <w:sz w:val="21"/>
-          <w:szCs w:val="21"/>
-          <w:u w:val="single"/>
-        </w:rPr>
-        <w:t> </w:t>
-      </w:r>
-      <w:proofErr w:type="spellStart"/>
-      <w:r>
-        <w:rPr>
-          <w:rStyle w:val="normaltextrun"/>
-          <w:rFonts w:ascii="Calibri" w:hAnsi="Calibri" w:cs="Calibri"/>
-          <w:color w:val="D13438"/>
-          <w:sz w:val="21"/>
-          <w:szCs w:val="21"/>
-          <w:u w:val="single"/>
-        </w:rPr>
-        <w:t>RigidBody</w:t>
-      </w:r>
-      <w:proofErr w:type="spellEnd"/>
-      <w:r>
-        <w:rPr>
-          <w:rStyle w:val="normaltextrun"/>
-          <w:rFonts w:ascii="Calibri" w:hAnsi="Calibri" w:cs="Calibri"/>
-          <w:color w:val="D13438"/>
-          <w:sz w:val="21"/>
-          <w:szCs w:val="21"/>
-          <w:u w:val="single"/>
-        </w:rPr>
-        <w:t xml:space="preserve"> – aplikovanie sily(</w:t>
-      </w:r>
-      <w:proofErr w:type="spellStart"/>
-      <w:r>
-        <w:rPr>
-          <w:rStyle w:val="normaltextrun"/>
-          <w:rFonts w:ascii="Calibri" w:hAnsi="Calibri" w:cs="Calibri"/>
-          <w:color w:val="D13438"/>
-          <w:sz w:val="21"/>
-          <w:szCs w:val="21"/>
-          <w:u w:val="single"/>
-        </w:rPr>
-        <w:t>Force</w:t>
-      </w:r>
-      <w:proofErr w:type="spellEnd"/>
-      <w:r>
-        <w:rPr>
-          <w:rStyle w:val="normaltextrun"/>
-          <w:rFonts w:ascii="Calibri" w:hAnsi="Calibri" w:cs="Calibri"/>
-          <w:color w:val="D13438"/>
-          <w:sz w:val="21"/>
-          <w:szCs w:val="21"/>
-          <w:u w:val="single"/>
-        </w:rPr>
-        <w:t>) pre vystrelenie projektilu.</w:t>
-      </w:r>
-      <w:r>
-        <w:rPr>
-          <w:rStyle w:val="eop"/>
-          <w:rFonts w:ascii="Calibri" w:hAnsi="Calibri" w:cs="Calibri"/>
-          <w:color w:val="D13438"/>
-          <w:sz w:val="21"/>
-          <w:szCs w:val="21"/>
-        </w:rPr>
-        <w:t> </w:t>
-      </w:r>
     </w:p>
     <w:p>
       <w:pPr>
@@ -337,8 +400,1474 @@
           <w:szCs w:val="21"/>
         </w:rPr>
       </w:pPr>
+    </w:p>
+    <w:p>
+      <w:pPr>
+        <w:pStyle w:val="paragraph"/>
+        <w:spacing w:before="0" w:beforeAutospacing="0" w:after="0" w:afterAutospacing="0"/>
+        <w:textAlignment w:val="baseline"/>
+        <w:rPr>
+          <w:rStyle w:val="eop"/>
+          <w:rFonts w:ascii="Calibri" w:hAnsi="Calibri" w:cs="Calibri"/>
+        </w:rPr>
+      </w:pPr>
+      <w:r>
+        <w:rPr>
+          <w:rStyle w:val="Nadpis2Char"/>
+        </w:rPr>
+        <w:t>Zmeny</w:t>
+      </w:r>
+    </w:p>
+    <w:p>
+      <w:pPr>
+        <w:pStyle w:val="paragraph"/>
+        <w:spacing w:before="0" w:beforeAutospacing="0" w:after="0" w:afterAutospacing="0"/>
+        <w:textAlignment w:val="baseline"/>
+        <w:rPr>
+          <w:rStyle w:val="eop"/>
+          <w:rFonts w:ascii="Calibri" w:hAnsi="Calibri" w:cs="Calibri"/>
+          <w:sz w:val="21"/>
+          <w:szCs w:val="21"/>
+        </w:rPr>
+      </w:pPr>
+    </w:p>
+    <w:p>
+      <w:pPr>
+        <w:pStyle w:val="paragraph"/>
+        <w:spacing w:before="0" w:beforeAutospacing="0" w:after="0" w:afterAutospacing="0"/>
+        <w:textAlignment w:val="baseline"/>
+        <w:rPr>
+          <w:rStyle w:val="eop"/>
+          <w:rFonts w:ascii="Calibri" w:hAnsi="Calibri" w:cs="Calibri"/>
+          <w:sz w:val="21"/>
+          <w:szCs w:val="21"/>
+        </w:rPr>
+      </w:pPr>
+      <w:r>
+        <w:rPr>
+          <w:rStyle w:val="Nadpis3Char"/>
+        </w:rPr>
+        <w:t>Skripty</w:t>
+      </w:r>
+      <w:r>
+        <w:rPr>
+          <w:rStyle w:val="eop"/>
+          <w:rFonts w:ascii="Calibri" w:hAnsi="Calibri" w:cs="Calibri"/>
+          <w:sz w:val="21"/>
+          <w:szCs w:val="21"/>
+        </w:rPr>
+        <w:t xml:space="preserve">: </w:t>
+      </w:r>
+    </w:p>
+    <w:p>
+      <w:pPr>
+        <w:pStyle w:val="paragraph"/>
+        <w:numPr>
+          <w:ilvl w:val="0"/>
+          <w:numId w:val="6"/>
+        </w:numPr>
+        <w:spacing w:before="0" w:beforeAutospacing="0" w:after="0" w:afterAutospacing="0"/>
+        <w:textAlignment w:val="baseline"/>
+        <w:rPr>
+          <w:rStyle w:val="eop"/>
+          <w:rFonts w:ascii="Calibri" w:hAnsi="Calibri" w:cs="Calibri"/>
+          <w:sz w:val="21"/>
+          <w:szCs w:val="21"/>
+        </w:rPr>
+      </w:pPr>
+      <w:r>
+        <w:rPr>
+          <w:rStyle w:val="eop"/>
+          <w:rFonts w:ascii="Calibri" w:hAnsi="Calibri" w:cs="Calibri"/>
+          <w:sz w:val="21"/>
+          <w:szCs w:val="21"/>
+        </w:rPr>
+        <w:t xml:space="preserve">pridaný </w:t>
+      </w:r>
+      <w:proofErr w:type="spellStart"/>
+      <w:r>
+        <w:rPr>
+          <w:rStyle w:val="eop"/>
+          <w:rFonts w:ascii="Calibri" w:hAnsi="Calibri" w:cs="Calibri"/>
+          <w:b/>
+          <w:bCs/>
+          <w:sz w:val="21"/>
+          <w:szCs w:val="21"/>
+        </w:rPr>
+        <w:t>MeleeRange</w:t>
+      </w:r>
+      <w:proofErr w:type="spellEnd"/>
+    </w:p>
+    <w:p>
+      <w:pPr>
+        <w:pStyle w:val="paragraph"/>
+        <w:numPr>
+          <w:ilvl w:val="0"/>
+          <w:numId w:val="6"/>
+        </w:numPr>
+        <w:spacing w:before="0" w:beforeAutospacing="0" w:after="0" w:afterAutospacing="0"/>
+        <w:textAlignment w:val="baseline"/>
+        <w:rPr>
+          <w:rStyle w:val="eop"/>
+          <w:rFonts w:ascii="Calibri" w:hAnsi="Calibri" w:cs="Calibri"/>
+          <w:sz w:val="21"/>
+          <w:szCs w:val="21"/>
+        </w:rPr>
+      </w:pPr>
+      <w:r>
+        <w:rPr>
+          <w:rStyle w:val="eop"/>
+          <w:rFonts w:ascii="Calibri" w:hAnsi="Calibri" w:cs="Calibri"/>
+          <w:sz w:val="21"/>
+          <w:szCs w:val="21"/>
+        </w:rPr>
+        <w:t xml:space="preserve">pridaný </w:t>
+      </w:r>
+      <w:proofErr w:type="spellStart"/>
+      <w:r>
+        <w:rPr>
+          <w:rStyle w:val="eop"/>
+          <w:rFonts w:ascii="Calibri" w:hAnsi="Calibri" w:cs="Calibri"/>
+          <w:b/>
+          <w:bCs/>
+          <w:sz w:val="21"/>
+          <w:szCs w:val="21"/>
+        </w:rPr>
+        <w:t>Enemy</w:t>
+      </w:r>
+      <w:proofErr w:type="spellEnd"/>
+    </w:p>
+    <w:p>
+      <w:pPr>
+        <w:pStyle w:val="paragraph"/>
+        <w:numPr>
+          <w:ilvl w:val="0"/>
+          <w:numId w:val="6"/>
+        </w:numPr>
+        <w:spacing w:before="0" w:beforeAutospacing="0" w:after="0" w:afterAutospacing="0"/>
+        <w:textAlignment w:val="baseline"/>
+        <w:rPr>
+          <w:rStyle w:val="eop"/>
+          <w:rFonts w:ascii="Calibri" w:hAnsi="Calibri" w:cs="Calibri"/>
+          <w:sz w:val="21"/>
+          <w:szCs w:val="21"/>
+        </w:rPr>
+      </w:pPr>
+      <w:r>
+        <w:rPr>
+          <w:rStyle w:val="eop"/>
+          <w:rFonts w:ascii="Calibri" w:hAnsi="Calibri" w:cs="Calibri"/>
+          <w:sz w:val="21"/>
+          <w:szCs w:val="21"/>
+        </w:rPr>
+        <w:t xml:space="preserve">upravený </w:t>
+      </w:r>
+      <w:proofErr w:type="spellStart"/>
+      <w:r>
+        <w:rPr>
+          <w:rStyle w:val="eop"/>
+          <w:rFonts w:ascii="Calibri" w:hAnsi="Calibri" w:cs="Calibri"/>
+          <w:b/>
+          <w:bCs/>
+          <w:sz w:val="21"/>
+          <w:szCs w:val="21"/>
+        </w:rPr>
+        <w:t>Player</w:t>
+      </w:r>
+      <w:proofErr w:type="spellEnd"/>
+      <w:r>
+        <w:rPr>
+          <w:rStyle w:val="eop"/>
+          <w:rFonts w:ascii="Calibri" w:hAnsi="Calibri" w:cs="Calibri"/>
+          <w:sz w:val="21"/>
+          <w:szCs w:val="21"/>
+        </w:rPr>
+        <w:t xml:space="preserve"> :</w:t>
+      </w:r>
+    </w:p>
+    <w:p>
+      <w:pPr>
+        <w:pStyle w:val="paragraph"/>
+        <w:numPr>
+          <w:ilvl w:val="1"/>
+          <w:numId w:val="6"/>
+        </w:numPr>
+        <w:spacing w:before="0" w:beforeAutospacing="0" w:after="0" w:afterAutospacing="0"/>
+        <w:textAlignment w:val="baseline"/>
+        <w:rPr>
+          <w:rStyle w:val="eop"/>
+          <w:rFonts w:ascii="Calibri" w:hAnsi="Calibri" w:cs="Calibri"/>
+          <w:sz w:val="21"/>
+          <w:szCs w:val="21"/>
+        </w:rPr>
+      </w:pPr>
+      <w:r>
+        <w:rPr>
+          <w:rStyle w:val="eop"/>
+          <w:rFonts w:ascii="Calibri" w:hAnsi="Calibri" w:cs="Calibri"/>
+          <w:sz w:val="21"/>
+          <w:szCs w:val="21"/>
+        </w:rPr>
+        <w:t xml:space="preserve"> pohyb presunutý do samostatnej metódy </w:t>
+      </w:r>
+      <w:proofErr w:type="spellStart"/>
+      <w:r>
+        <w:rPr>
+          <w:rStyle w:val="eop"/>
+          <w:rFonts w:ascii="Calibri" w:hAnsi="Calibri" w:cs="Calibri"/>
+          <w:sz w:val="21"/>
+          <w:szCs w:val="21"/>
+        </w:rPr>
+        <w:t>Movement</w:t>
+      </w:r>
+      <w:proofErr w:type="spellEnd"/>
+      <w:r>
+        <w:rPr>
+          <w:rStyle w:val="eop"/>
+          <w:rFonts w:ascii="Calibri" w:hAnsi="Calibri" w:cs="Calibri"/>
+          <w:sz w:val="21"/>
+          <w:szCs w:val="21"/>
+        </w:rPr>
+        <w:t>()</w:t>
+      </w:r>
+    </w:p>
+    <w:p>
+      <w:pPr>
+        <w:pStyle w:val="paragraph"/>
+        <w:numPr>
+          <w:ilvl w:val="1"/>
+          <w:numId w:val="6"/>
+        </w:numPr>
+        <w:spacing w:before="0" w:beforeAutospacing="0" w:after="0" w:afterAutospacing="0"/>
+        <w:textAlignment w:val="baseline"/>
+        <w:rPr>
+          <w:rStyle w:val="eop"/>
+          <w:rFonts w:ascii="Calibri" w:hAnsi="Calibri" w:cs="Calibri"/>
+          <w:sz w:val="21"/>
+          <w:szCs w:val="21"/>
+        </w:rPr>
+      </w:pPr>
+      <w:r>
+        <w:rPr>
+          <w:rStyle w:val="eop"/>
+          <w:rFonts w:ascii="Calibri" w:hAnsi="Calibri" w:cs="Calibri"/>
+          <w:sz w:val="21"/>
+          <w:szCs w:val="21"/>
+        </w:rPr>
+        <w:t xml:space="preserve"> pridané </w:t>
+      </w:r>
+      <w:proofErr w:type="spellStart"/>
+      <w:r>
+        <w:rPr>
+          <w:rStyle w:val="eop"/>
+          <w:rFonts w:ascii="Calibri" w:hAnsi="Calibri" w:cs="Calibri"/>
+          <w:sz w:val="21"/>
+          <w:szCs w:val="21"/>
+        </w:rPr>
+        <w:t>membre</w:t>
+      </w:r>
+      <w:proofErr w:type="spellEnd"/>
+      <w:r>
+        <w:rPr>
+          <w:rStyle w:val="eop"/>
+          <w:rFonts w:ascii="Calibri" w:hAnsi="Calibri" w:cs="Calibri"/>
+          <w:sz w:val="21"/>
+          <w:szCs w:val="21"/>
+        </w:rPr>
+        <w:t xml:space="preserve"> </w:t>
+      </w:r>
+      <w:proofErr w:type="spellStart"/>
+      <w:r>
+        <w:rPr>
+          <w:rStyle w:val="eop"/>
+          <w:rFonts w:ascii="Calibri" w:hAnsi="Calibri" w:cs="Calibri"/>
+          <w:sz w:val="21"/>
+          <w:szCs w:val="21"/>
+        </w:rPr>
+        <w:t>projectilePrefab</w:t>
+      </w:r>
+      <w:proofErr w:type="spellEnd"/>
+      <w:r>
+        <w:rPr>
+          <w:rStyle w:val="eop"/>
+          <w:rFonts w:ascii="Calibri" w:hAnsi="Calibri" w:cs="Calibri"/>
+          <w:sz w:val="21"/>
+          <w:szCs w:val="21"/>
+        </w:rPr>
+        <w:t xml:space="preserve"> a </w:t>
+      </w:r>
+      <w:proofErr w:type="spellStart"/>
+      <w:r>
+        <w:rPr>
+          <w:rStyle w:val="eop"/>
+          <w:rFonts w:ascii="Calibri" w:hAnsi="Calibri" w:cs="Calibri"/>
+          <w:sz w:val="21"/>
+          <w:szCs w:val="21"/>
+        </w:rPr>
+        <w:t>MeeleRange</w:t>
+      </w:r>
+      <w:proofErr w:type="spellEnd"/>
+    </w:p>
+    <w:p>
+      <w:pPr>
+        <w:pStyle w:val="paragraph"/>
+        <w:numPr>
+          <w:ilvl w:val="1"/>
+          <w:numId w:val="6"/>
+        </w:numPr>
+        <w:spacing w:before="0" w:beforeAutospacing="0" w:after="0" w:afterAutospacing="0"/>
+        <w:textAlignment w:val="baseline"/>
+        <w:rPr>
+          <w:rStyle w:val="eop"/>
+          <w:rFonts w:ascii="Calibri" w:hAnsi="Calibri" w:cs="Calibri"/>
+          <w:sz w:val="21"/>
+          <w:szCs w:val="21"/>
+        </w:rPr>
+      </w:pPr>
+      <w:r>
+        <w:rPr>
+          <w:rStyle w:val="eop"/>
+          <w:rFonts w:ascii="Calibri" w:hAnsi="Calibri" w:cs="Calibri"/>
+          <w:sz w:val="21"/>
+          <w:szCs w:val="21"/>
+        </w:rPr>
+        <w:t xml:space="preserve"> v Update() sa po zavolaní </w:t>
+      </w:r>
+      <w:proofErr w:type="spellStart"/>
+      <w:r>
+        <w:rPr>
+          <w:rStyle w:val="eop"/>
+          <w:rFonts w:ascii="Calibri" w:hAnsi="Calibri" w:cs="Calibri"/>
+          <w:sz w:val="21"/>
+          <w:szCs w:val="21"/>
+        </w:rPr>
+        <w:t>Movement</w:t>
+      </w:r>
+      <w:proofErr w:type="spellEnd"/>
+      <w:r>
+        <w:rPr>
+          <w:rStyle w:val="eop"/>
+          <w:rFonts w:ascii="Calibri" w:hAnsi="Calibri" w:cs="Calibri"/>
+          <w:sz w:val="21"/>
+          <w:szCs w:val="21"/>
+        </w:rPr>
+        <w:t xml:space="preserve">() </w:t>
+      </w:r>
+      <w:r>
+        <w:rPr>
+          <w:rStyle w:val="eop"/>
+          <w:rFonts w:ascii="Calibri" w:hAnsi="Calibri" w:cs="Calibri"/>
+          <w:sz w:val="21"/>
+          <w:szCs w:val="21"/>
+        </w:rPr>
+        <w:t>kontroluje, či</w:t>
+      </w:r>
+      <w:r>
+        <w:rPr>
+          <w:rStyle w:val="eop"/>
+          <w:rFonts w:ascii="Calibri" w:hAnsi="Calibri" w:cs="Calibri"/>
+          <w:sz w:val="21"/>
+          <w:szCs w:val="21"/>
+        </w:rPr>
+        <w:t xml:space="preserve"> </w:t>
+      </w:r>
+      <w:r>
+        <w:rPr>
+          <w:rStyle w:val="eop"/>
+          <w:rFonts w:ascii="Calibri" w:hAnsi="Calibri" w:cs="Calibri"/>
+          <w:sz w:val="21"/>
+          <w:szCs w:val="21"/>
+        </w:rPr>
+        <w:t xml:space="preserve">sa má </w:t>
+      </w:r>
+      <w:r>
+        <w:rPr>
+          <w:rStyle w:val="eop"/>
+          <w:rFonts w:ascii="Calibri" w:hAnsi="Calibri" w:cs="Calibri"/>
+          <w:sz w:val="21"/>
+          <w:szCs w:val="21"/>
+        </w:rPr>
+        <w:t>zaútoči</w:t>
+      </w:r>
+      <w:r>
+        <w:rPr>
+          <w:rStyle w:val="eop"/>
+          <w:rFonts w:ascii="Calibri" w:hAnsi="Calibri" w:cs="Calibri"/>
+          <w:sz w:val="21"/>
+          <w:szCs w:val="21"/>
+        </w:rPr>
+        <w:t>ť</w:t>
+      </w:r>
+      <w:r>
+        <w:rPr>
+          <w:rStyle w:val="eop"/>
+          <w:rFonts w:ascii="Calibri" w:hAnsi="Calibri" w:cs="Calibri"/>
+          <w:sz w:val="21"/>
+          <w:szCs w:val="21"/>
+        </w:rPr>
+        <w:t xml:space="preserve"> pomocou </w:t>
+      </w:r>
+      <w:proofErr w:type="spellStart"/>
+      <w:r>
+        <w:rPr>
+          <w:rStyle w:val="eop"/>
+          <w:rFonts w:ascii="Calibri" w:hAnsi="Calibri" w:cs="Calibri"/>
+          <w:sz w:val="21"/>
+          <w:szCs w:val="21"/>
+        </w:rPr>
+        <w:t>Melee</w:t>
+      </w:r>
+      <w:proofErr w:type="spellEnd"/>
+      <w:r>
+        <w:rPr>
+          <w:rStyle w:val="eop"/>
+          <w:rFonts w:ascii="Calibri" w:hAnsi="Calibri" w:cs="Calibri"/>
+          <w:sz w:val="21"/>
+          <w:szCs w:val="21"/>
+        </w:rPr>
+        <w:t xml:space="preserve"> alebo vystrelenia projektilu</w:t>
+      </w:r>
+    </w:p>
+    <w:p>
+      <w:pPr>
+        <w:pStyle w:val="paragraph"/>
+        <w:numPr>
+          <w:ilvl w:val="1"/>
+          <w:numId w:val="6"/>
+        </w:numPr>
+        <w:spacing w:before="0" w:beforeAutospacing="0" w:after="0" w:afterAutospacing="0"/>
+        <w:textAlignment w:val="baseline"/>
+        <w:rPr>
+          <w:rStyle w:val="eop"/>
+          <w:rFonts w:ascii="Calibri" w:hAnsi="Calibri" w:cs="Calibri"/>
+          <w:sz w:val="21"/>
+          <w:szCs w:val="21"/>
+        </w:rPr>
+      </w:pPr>
+      <w:r>
+        <w:rPr>
+          <w:rStyle w:val="eop"/>
+          <w:rFonts w:ascii="Calibri" w:hAnsi="Calibri" w:cs="Calibri"/>
+          <w:sz w:val="21"/>
+          <w:szCs w:val="21"/>
+        </w:rPr>
+        <w:t xml:space="preserve"> pridaná metóda </w:t>
+      </w:r>
+      <w:proofErr w:type="spellStart"/>
+      <w:r>
+        <w:rPr>
+          <w:rStyle w:val="eop"/>
+          <w:rFonts w:ascii="Calibri" w:hAnsi="Calibri" w:cs="Calibri"/>
+          <w:sz w:val="21"/>
+          <w:szCs w:val="21"/>
+        </w:rPr>
+        <w:t>ShootProjectile</w:t>
+      </w:r>
+      <w:proofErr w:type="spellEnd"/>
+      <w:r>
+        <w:rPr>
+          <w:rStyle w:val="eop"/>
+          <w:rFonts w:ascii="Calibri" w:hAnsi="Calibri" w:cs="Calibri"/>
+          <w:sz w:val="21"/>
+          <w:szCs w:val="21"/>
+        </w:rPr>
+        <w:t xml:space="preserve"> – </w:t>
+      </w:r>
+      <w:proofErr w:type="spellStart"/>
+      <w:r>
+        <w:rPr>
+          <w:rStyle w:val="eop"/>
+          <w:rFonts w:ascii="Calibri" w:hAnsi="Calibri" w:cs="Calibri"/>
+          <w:sz w:val="21"/>
+          <w:szCs w:val="21"/>
+        </w:rPr>
+        <w:t>inštantizuje</w:t>
+      </w:r>
+      <w:proofErr w:type="spellEnd"/>
+      <w:r>
+        <w:rPr>
+          <w:rStyle w:val="eop"/>
+          <w:rFonts w:ascii="Calibri" w:hAnsi="Calibri" w:cs="Calibri"/>
+          <w:sz w:val="21"/>
+          <w:szCs w:val="21"/>
+        </w:rPr>
+        <w:t xml:space="preserve"> a vystrelí projektil (zavolá </w:t>
+      </w:r>
+      <w:proofErr w:type="spellStart"/>
+      <w:r>
+        <w:rPr>
+          <w:rStyle w:val="eop"/>
+          <w:rFonts w:ascii="Calibri" w:hAnsi="Calibri" w:cs="Calibri"/>
+          <w:sz w:val="21"/>
+          <w:szCs w:val="21"/>
+        </w:rPr>
+        <w:t>projektilovu</w:t>
+      </w:r>
+      <w:proofErr w:type="spellEnd"/>
+      <w:r>
+        <w:rPr>
+          <w:rStyle w:val="eop"/>
+          <w:rFonts w:ascii="Calibri" w:hAnsi="Calibri" w:cs="Calibri"/>
+          <w:sz w:val="21"/>
+          <w:szCs w:val="21"/>
+        </w:rPr>
+        <w:t xml:space="preserve"> metódu </w:t>
+      </w:r>
+      <w:proofErr w:type="spellStart"/>
+      <w:r>
+        <w:rPr>
+          <w:rStyle w:val="eop"/>
+          <w:rFonts w:ascii="Calibri" w:hAnsi="Calibri" w:cs="Calibri"/>
+          <w:sz w:val="21"/>
+          <w:szCs w:val="21"/>
+        </w:rPr>
+        <w:t>Shoot</w:t>
+      </w:r>
+      <w:proofErr w:type="spellEnd"/>
+      <w:r>
+        <w:rPr>
+          <w:rStyle w:val="eop"/>
+          <w:rFonts w:ascii="Calibri" w:hAnsi="Calibri" w:cs="Calibri"/>
+          <w:sz w:val="21"/>
+          <w:szCs w:val="21"/>
+        </w:rPr>
+        <w:t>() )</w:t>
+      </w:r>
+    </w:p>
+    <w:p>
+      <w:pPr>
+        <w:pStyle w:val="paragraph"/>
+        <w:numPr>
+          <w:ilvl w:val="1"/>
+          <w:numId w:val="6"/>
+        </w:numPr>
+        <w:spacing w:before="0" w:beforeAutospacing="0" w:after="0" w:afterAutospacing="0"/>
+        <w:textAlignment w:val="baseline"/>
+        <w:rPr>
+          <w:rStyle w:val="eop"/>
+          <w:rFonts w:ascii="Calibri" w:hAnsi="Calibri" w:cs="Calibri"/>
+          <w:sz w:val="21"/>
+          <w:szCs w:val="21"/>
+        </w:rPr>
+      </w:pPr>
+      <w:r>
+        <w:rPr>
+          <w:rStyle w:val="eop"/>
+          <w:rFonts w:ascii="Calibri" w:hAnsi="Calibri" w:cs="Calibri"/>
+          <w:sz w:val="21"/>
+          <w:szCs w:val="21"/>
+        </w:rPr>
+        <w:t xml:space="preserve"> pridaná metóda </w:t>
+      </w:r>
+      <w:proofErr w:type="spellStart"/>
+      <w:r>
+        <w:rPr>
+          <w:rStyle w:val="eop"/>
+          <w:rFonts w:ascii="Calibri" w:hAnsi="Calibri" w:cs="Calibri"/>
+          <w:sz w:val="21"/>
+          <w:szCs w:val="21"/>
+        </w:rPr>
+        <w:t>AttackEnemy</w:t>
+      </w:r>
+      <w:proofErr w:type="spellEnd"/>
+      <w:r>
+        <w:rPr>
+          <w:rStyle w:val="eop"/>
+          <w:rFonts w:ascii="Calibri" w:hAnsi="Calibri" w:cs="Calibri"/>
+          <w:sz w:val="21"/>
+          <w:szCs w:val="21"/>
+        </w:rPr>
+        <w:t xml:space="preserve">() – </w:t>
+      </w:r>
+      <w:proofErr w:type="spellStart"/>
+      <w:r>
+        <w:rPr>
+          <w:rStyle w:val="eop"/>
+          <w:rFonts w:ascii="Calibri" w:hAnsi="Calibri" w:cs="Calibri"/>
+          <w:sz w:val="21"/>
+          <w:szCs w:val="21"/>
+        </w:rPr>
+        <w:t>dealuje</w:t>
+      </w:r>
+      <w:proofErr w:type="spellEnd"/>
+      <w:r>
+        <w:rPr>
+          <w:rStyle w:val="eop"/>
+          <w:rFonts w:ascii="Calibri" w:hAnsi="Calibri" w:cs="Calibri"/>
+          <w:sz w:val="21"/>
+          <w:szCs w:val="21"/>
+        </w:rPr>
+        <w:t xml:space="preserve"> </w:t>
+      </w:r>
+      <w:proofErr w:type="spellStart"/>
+      <w:r>
+        <w:rPr>
+          <w:rStyle w:val="eop"/>
+          <w:rFonts w:ascii="Calibri" w:hAnsi="Calibri" w:cs="Calibri"/>
+          <w:sz w:val="21"/>
+          <w:szCs w:val="21"/>
+        </w:rPr>
+        <w:t>damage</w:t>
+      </w:r>
+      <w:proofErr w:type="spellEnd"/>
+      <w:r>
+        <w:rPr>
+          <w:rStyle w:val="eop"/>
+          <w:rFonts w:ascii="Calibri" w:hAnsi="Calibri" w:cs="Calibri"/>
+          <w:sz w:val="21"/>
+          <w:szCs w:val="21"/>
+        </w:rPr>
+        <w:t xml:space="preserve"> nepriateľovi </w:t>
+      </w:r>
+    </w:p>
+    <w:p>
+      <w:pPr>
+        <w:pStyle w:val="paragraph"/>
+        <w:numPr>
+          <w:ilvl w:val="0"/>
+          <w:numId w:val="6"/>
+        </w:numPr>
+        <w:spacing w:before="0" w:beforeAutospacing="0" w:after="0" w:afterAutospacing="0"/>
+        <w:textAlignment w:val="baseline"/>
+        <w:rPr>
+          <w:rStyle w:val="eop"/>
+          <w:rFonts w:ascii="Calibri" w:hAnsi="Calibri" w:cs="Calibri"/>
+          <w:sz w:val="21"/>
+          <w:szCs w:val="21"/>
+        </w:rPr>
+      </w:pPr>
+      <w:r>
+        <w:rPr>
+          <w:rStyle w:val="eop"/>
+          <w:rFonts w:ascii="Calibri" w:hAnsi="Calibri" w:cs="Calibri"/>
+          <w:sz w:val="21"/>
+          <w:szCs w:val="21"/>
+        </w:rPr>
+        <w:t xml:space="preserve">Niektoré </w:t>
+      </w:r>
+      <w:proofErr w:type="spellStart"/>
+      <w:r>
+        <w:rPr>
+          <w:rStyle w:val="eop"/>
+          <w:rFonts w:ascii="Calibri" w:hAnsi="Calibri" w:cs="Calibri"/>
+          <w:sz w:val="21"/>
+          <w:szCs w:val="21"/>
+        </w:rPr>
+        <w:t>private</w:t>
+      </w:r>
+      <w:proofErr w:type="spellEnd"/>
+      <w:r>
+        <w:rPr>
+          <w:rStyle w:val="eop"/>
+          <w:rFonts w:ascii="Calibri" w:hAnsi="Calibri" w:cs="Calibri"/>
+          <w:sz w:val="21"/>
+          <w:szCs w:val="21"/>
+        </w:rPr>
+        <w:t xml:space="preserve"> </w:t>
+      </w:r>
+      <w:proofErr w:type="spellStart"/>
+      <w:r>
+        <w:rPr>
+          <w:rStyle w:val="eop"/>
+          <w:rFonts w:ascii="Calibri" w:hAnsi="Calibri" w:cs="Calibri"/>
+          <w:sz w:val="21"/>
+          <w:szCs w:val="21"/>
+        </w:rPr>
+        <w:t>membre</w:t>
+      </w:r>
+      <w:proofErr w:type="spellEnd"/>
+      <w:r>
+        <w:rPr>
+          <w:rStyle w:val="eop"/>
+          <w:rFonts w:ascii="Calibri" w:hAnsi="Calibri" w:cs="Calibri"/>
+          <w:sz w:val="21"/>
+          <w:szCs w:val="21"/>
+        </w:rPr>
+        <w:t xml:space="preserve"> majú v deklarácii </w:t>
+      </w:r>
+      <w:r>
+        <w:rPr>
+          <w:rFonts w:ascii="Consolas" w:hAnsi="Consolas" w:cs="Consolas"/>
+          <w:color w:val="000000"/>
+          <w:sz w:val="19"/>
+          <w:szCs w:val="19"/>
+        </w:rPr>
+        <w:t>[</w:t>
+      </w:r>
+      <w:proofErr w:type="spellStart"/>
+      <w:r>
+        <w:rPr>
+          <w:rFonts w:ascii="Consolas" w:hAnsi="Consolas" w:cs="Consolas"/>
+          <w:color w:val="000000"/>
+          <w:sz w:val="19"/>
+          <w:szCs w:val="19"/>
+        </w:rPr>
+        <w:t>SerializeField</w:t>
+      </w:r>
+      <w:proofErr w:type="spellEnd"/>
+      <w:r>
+        <w:rPr>
+          <w:rFonts w:ascii="Consolas" w:hAnsi="Consolas" w:cs="Consolas"/>
+          <w:color w:val="000000"/>
+          <w:sz w:val="19"/>
+          <w:szCs w:val="19"/>
+        </w:rPr>
+        <w:t>]</w:t>
+      </w:r>
+      <w:r>
+        <w:rPr>
+          <w:rFonts w:ascii="Consolas" w:hAnsi="Consolas" w:cs="Consolas"/>
+          <w:color w:val="000000"/>
+          <w:sz w:val="19"/>
+          <w:szCs w:val="19"/>
+        </w:rPr>
+        <w:t xml:space="preserve">, </w:t>
+      </w:r>
+      <w:proofErr w:type="spellStart"/>
+      <w:r>
+        <w:rPr>
+          <w:rFonts w:asciiTheme="minorHAnsi" w:hAnsiTheme="minorHAnsi" w:cstheme="minorHAnsi"/>
+          <w:color w:val="000000"/>
+          <w:sz w:val="21"/>
+          <w:szCs w:val="21"/>
+        </w:rPr>
+        <w:t>tj</w:t>
+      </w:r>
+      <w:proofErr w:type="spellEnd"/>
+      <w:r>
+        <w:rPr>
+          <w:rFonts w:asciiTheme="minorHAnsi" w:hAnsiTheme="minorHAnsi" w:cstheme="minorHAnsi"/>
+          <w:color w:val="000000"/>
+          <w:sz w:val="21"/>
+          <w:szCs w:val="21"/>
+        </w:rPr>
+        <w:t xml:space="preserve">. Môžu byť upravené v editore ako keby boli </w:t>
+      </w:r>
+      <w:proofErr w:type="spellStart"/>
+      <w:r>
+        <w:rPr>
+          <w:rFonts w:asciiTheme="minorHAnsi" w:hAnsiTheme="minorHAnsi" w:cstheme="minorHAnsi"/>
+          <w:color w:val="000000"/>
+          <w:sz w:val="21"/>
+          <w:szCs w:val="21"/>
+        </w:rPr>
+        <w:t>public</w:t>
+      </w:r>
+      <w:proofErr w:type="spellEnd"/>
+    </w:p>
+    <w:p>
+      <w:pPr>
+        <w:pStyle w:val="paragraph"/>
+        <w:spacing w:before="0" w:beforeAutospacing="0" w:after="0" w:afterAutospacing="0"/>
+        <w:textAlignment w:val="baseline"/>
+        <w:rPr>
+          <w:rStyle w:val="eop"/>
+          <w:rFonts w:ascii="Calibri" w:hAnsi="Calibri" w:cs="Calibri"/>
+          <w:sz w:val="21"/>
+          <w:szCs w:val="21"/>
+        </w:rPr>
+      </w:pPr>
+      <w:r>
+        <w:rPr>
+          <w:rStyle w:val="Nadpis3Char"/>
+        </w:rPr>
+        <w:t>Scéna</w:t>
+      </w:r>
+      <w:r>
+        <w:rPr>
+          <w:rStyle w:val="eop"/>
+          <w:rFonts w:ascii="Calibri" w:hAnsi="Calibri" w:cs="Calibri"/>
+          <w:sz w:val="21"/>
+          <w:szCs w:val="21"/>
+        </w:rPr>
+        <w:t xml:space="preserve">: </w:t>
+      </w:r>
+    </w:p>
+    <w:p>
+      <w:pPr>
+        <w:pStyle w:val="paragraph"/>
+        <w:numPr>
+          <w:ilvl w:val="0"/>
+          <w:numId w:val="6"/>
+        </w:numPr>
+        <w:spacing w:before="0" w:beforeAutospacing="0" w:after="0" w:afterAutospacing="0"/>
+        <w:textAlignment w:val="baseline"/>
+        <w:rPr>
+          <w:rStyle w:val="eop"/>
+          <w:rFonts w:ascii="Calibri" w:hAnsi="Calibri" w:cs="Calibri"/>
+          <w:sz w:val="21"/>
+          <w:szCs w:val="21"/>
+        </w:rPr>
+      </w:pPr>
+      <w:r>
+        <w:rPr>
+          <w:rStyle w:val="eop"/>
+          <w:rFonts w:ascii="Calibri" w:hAnsi="Calibri" w:cs="Calibri"/>
+          <w:sz w:val="21"/>
+          <w:szCs w:val="21"/>
+        </w:rPr>
+        <w:t xml:space="preserve">Pridaný </w:t>
+      </w:r>
+      <w:proofErr w:type="spellStart"/>
+      <w:r>
+        <w:rPr>
+          <w:rStyle w:val="eop"/>
+          <w:rFonts w:ascii="Calibri" w:hAnsi="Calibri" w:cs="Calibri"/>
+          <w:sz w:val="21"/>
+          <w:szCs w:val="21"/>
+        </w:rPr>
+        <w:t>GameObject</w:t>
+      </w:r>
+      <w:proofErr w:type="spellEnd"/>
+      <w:r>
+        <w:rPr>
+          <w:rStyle w:val="eop"/>
+          <w:rFonts w:ascii="Calibri" w:hAnsi="Calibri" w:cs="Calibri"/>
+          <w:sz w:val="21"/>
+          <w:szCs w:val="21"/>
+        </w:rPr>
+        <w:t xml:space="preserve"> </w:t>
+      </w:r>
+      <w:proofErr w:type="spellStart"/>
+      <w:r>
+        <w:rPr>
+          <w:rStyle w:val="eop"/>
+          <w:rFonts w:ascii="Calibri" w:hAnsi="Calibri" w:cs="Calibri"/>
+          <w:b/>
+          <w:bCs/>
+          <w:sz w:val="21"/>
+          <w:szCs w:val="21"/>
+        </w:rPr>
+        <w:t>Enemy</w:t>
+      </w:r>
+      <w:proofErr w:type="spellEnd"/>
+    </w:p>
+    <w:p>
+      <w:pPr>
+        <w:pStyle w:val="paragraph"/>
+        <w:numPr>
+          <w:ilvl w:val="1"/>
+          <w:numId w:val="6"/>
+        </w:numPr>
+        <w:spacing w:before="0" w:beforeAutospacing="0" w:after="0" w:afterAutospacing="0"/>
+        <w:textAlignment w:val="baseline"/>
+        <w:rPr>
+          <w:rStyle w:val="eop"/>
+          <w:rFonts w:ascii="Calibri" w:hAnsi="Calibri" w:cs="Calibri"/>
+          <w:sz w:val="21"/>
+          <w:szCs w:val="21"/>
+        </w:rPr>
+      </w:pPr>
+      <w:r>
+        <w:rPr>
+          <w:rStyle w:val="eop"/>
+          <w:rFonts w:ascii="Calibri" w:hAnsi="Calibri" w:cs="Calibri"/>
+          <w:sz w:val="21"/>
+          <w:szCs w:val="21"/>
+        </w:rPr>
+        <w:t> </w:t>
+      </w:r>
+      <w:proofErr w:type="spellStart"/>
+      <w:r>
+        <w:rPr>
+          <w:rStyle w:val="eop"/>
+          <w:rFonts w:ascii="Calibri" w:hAnsi="Calibri" w:cs="Calibri"/>
+          <w:sz w:val="21"/>
+          <w:szCs w:val="21"/>
+        </w:rPr>
+        <w:t>Capsule</w:t>
+      </w:r>
+      <w:proofErr w:type="spellEnd"/>
+      <w:r>
+        <w:rPr>
+          <w:rStyle w:val="eop"/>
+          <w:rFonts w:ascii="Calibri" w:hAnsi="Calibri" w:cs="Calibri"/>
+          <w:sz w:val="21"/>
+          <w:szCs w:val="21"/>
+        </w:rPr>
+        <w:t xml:space="preserve"> </w:t>
+      </w:r>
+      <w:proofErr w:type="spellStart"/>
+      <w:r>
+        <w:rPr>
+          <w:rStyle w:val="eop"/>
+          <w:rFonts w:ascii="Calibri" w:hAnsi="Calibri" w:cs="Calibri"/>
+          <w:sz w:val="21"/>
+          <w:szCs w:val="21"/>
+        </w:rPr>
+        <w:t>collider</w:t>
+      </w:r>
+      <w:proofErr w:type="spellEnd"/>
+    </w:p>
+    <w:p>
+      <w:pPr>
+        <w:pStyle w:val="paragraph"/>
+        <w:numPr>
+          <w:ilvl w:val="1"/>
+          <w:numId w:val="6"/>
+        </w:numPr>
+        <w:spacing w:before="0" w:beforeAutospacing="0" w:after="0" w:afterAutospacing="0"/>
+        <w:textAlignment w:val="baseline"/>
+        <w:rPr>
+          <w:rStyle w:val="eop"/>
+          <w:rFonts w:ascii="Calibri" w:hAnsi="Calibri" w:cs="Calibri"/>
+          <w:sz w:val="21"/>
+          <w:szCs w:val="21"/>
+        </w:rPr>
+      </w:pPr>
+      <w:r>
+        <w:rPr>
+          <w:rStyle w:val="eop"/>
+          <w:rFonts w:ascii="Calibri" w:hAnsi="Calibri" w:cs="Calibri"/>
+          <w:sz w:val="21"/>
+          <w:szCs w:val="21"/>
+        </w:rPr>
+        <w:t> </w:t>
+      </w:r>
+      <w:proofErr w:type="spellStart"/>
+      <w:r>
+        <w:rPr>
+          <w:rStyle w:val="eop"/>
+          <w:rFonts w:ascii="Calibri" w:hAnsi="Calibri" w:cs="Calibri"/>
+          <w:sz w:val="21"/>
+          <w:szCs w:val="21"/>
+        </w:rPr>
+        <w:t>RigidBody</w:t>
+      </w:r>
+      <w:proofErr w:type="spellEnd"/>
+    </w:p>
+    <w:p>
+      <w:pPr>
+        <w:pStyle w:val="paragraph"/>
+        <w:numPr>
+          <w:ilvl w:val="1"/>
+          <w:numId w:val="6"/>
+        </w:numPr>
+        <w:spacing w:before="0" w:beforeAutospacing="0" w:after="0" w:afterAutospacing="0"/>
+        <w:textAlignment w:val="baseline"/>
+        <w:rPr>
+          <w:rStyle w:val="eop"/>
+          <w:rFonts w:ascii="Calibri" w:hAnsi="Calibri" w:cs="Calibri"/>
+          <w:sz w:val="21"/>
+          <w:szCs w:val="21"/>
+        </w:rPr>
+      </w:pPr>
+      <w:r>
+        <w:rPr>
+          <w:rStyle w:val="eop"/>
+          <w:rFonts w:ascii="Calibri" w:hAnsi="Calibri" w:cs="Calibri"/>
+          <w:sz w:val="21"/>
+          <w:szCs w:val="21"/>
+        </w:rPr>
+        <w:t> </w:t>
+      </w:r>
+      <w:proofErr w:type="spellStart"/>
+      <w:r>
+        <w:rPr>
+          <w:rStyle w:val="eop"/>
+          <w:rFonts w:ascii="Calibri" w:hAnsi="Calibri" w:cs="Calibri"/>
+          <w:sz w:val="21"/>
+          <w:szCs w:val="21"/>
+        </w:rPr>
+        <w:t>Enemy</w:t>
+      </w:r>
+      <w:proofErr w:type="spellEnd"/>
+      <w:r>
+        <w:rPr>
+          <w:rStyle w:val="eop"/>
+          <w:rFonts w:ascii="Calibri" w:hAnsi="Calibri" w:cs="Calibri"/>
+          <w:sz w:val="21"/>
+          <w:szCs w:val="21"/>
+        </w:rPr>
+        <w:t xml:space="preserve"> (</w:t>
+      </w:r>
+      <w:proofErr w:type="spellStart"/>
+      <w:r>
+        <w:rPr>
+          <w:rStyle w:val="eop"/>
+          <w:rFonts w:ascii="Calibri" w:hAnsi="Calibri" w:cs="Calibri"/>
+          <w:sz w:val="21"/>
+          <w:szCs w:val="21"/>
+        </w:rPr>
+        <w:t>Script</w:t>
+      </w:r>
+      <w:proofErr w:type="spellEnd"/>
+      <w:r>
+        <w:rPr>
+          <w:rStyle w:val="eop"/>
+          <w:rFonts w:ascii="Calibri" w:hAnsi="Calibri" w:cs="Calibri"/>
+          <w:sz w:val="21"/>
+          <w:szCs w:val="21"/>
+        </w:rPr>
+        <w:t>)</w:t>
+      </w:r>
+    </w:p>
+    <w:p>
+      <w:pPr>
+        <w:pStyle w:val="paragraph"/>
+        <w:numPr>
+          <w:ilvl w:val="1"/>
+          <w:numId w:val="6"/>
+        </w:numPr>
+        <w:spacing w:before="0" w:beforeAutospacing="0" w:after="0" w:afterAutospacing="0"/>
+        <w:textAlignment w:val="baseline"/>
+        <w:rPr>
+          <w:rStyle w:val="eop"/>
+          <w:rFonts w:ascii="Calibri" w:hAnsi="Calibri" w:cs="Calibri"/>
+          <w:sz w:val="21"/>
+          <w:szCs w:val="21"/>
+        </w:rPr>
+      </w:pPr>
+      <w:r>
+        <w:rPr>
+          <w:rStyle w:val="eop"/>
+          <w:rFonts w:ascii="Calibri" w:hAnsi="Calibri" w:cs="Calibri"/>
+          <w:sz w:val="21"/>
+          <w:szCs w:val="21"/>
+        </w:rPr>
+        <w:t> Tag „</w:t>
+      </w:r>
+      <w:proofErr w:type="spellStart"/>
+      <w:r>
+        <w:rPr>
+          <w:rStyle w:val="eop"/>
+          <w:rFonts w:ascii="Calibri" w:hAnsi="Calibri" w:cs="Calibri"/>
+          <w:sz w:val="21"/>
+          <w:szCs w:val="21"/>
+        </w:rPr>
+        <w:t>Enemy</w:t>
+      </w:r>
+      <w:proofErr w:type="spellEnd"/>
+      <w:r>
+        <w:rPr>
+          <w:rStyle w:val="eop"/>
+          <w:rFonts w:ascii="Calibri" w:hAnsi="Calibri" w:cs="Calibri"/>
+          <w:sz w:val="21"/>
+          <w:szCs w:val="21"/>
+        </w:rPr>
+        <w:t>“</w:t>
+      </w:r>
+    </w:p>
+    <w:p>
+      <w:pPr>
+        <w:pStyle w:val="paragraph"/>
+        <w:numPr>
+          <w:ilvl w:val="0"/>
+          <w:numId w:val="6"/>
+        </w:numPr>
+        <w:spacing w:before="0" w:beforeAutospacing="0" w:after="0" w:afterAutospacing="0"/>
+        <w:textAlignment w:val="baseline"/>
+        <w:rPr>
+          <w:rStyle w:val="eop"/>
+          <w:rFonts w:ascii="Calibri" w:hAnsi="Calibri" w:cs="Calibri"/>
+          <w:sz w:val="21"/>
+          <w:szCs w:val="21"/>
+        </w:rPr>
+      </w:pPr>
+      <w:r>
+        <w:rPr>
+          <w:rStyle w:val="eop"/>
+          <w:rFonts w:ascii="Calibri" w:hAnsi="Calibri" w:cs="Calibri"/>
+          <w:sz w:val="21"/>
+          <w:szCs w:val="21"/>
+        </w:rPr>
+        <w:t xml:space="preserve">Upravený </w:t>
+      </w:r>
+      <w:proofErr w:type="spellStart"/>
+      <w:r>
+        <w:rPr>
+          <w:rStyle w:val="eop"/>
+          <w:rFonts w:ascii="Calibri" w:hAnsi="Calibri" w:cs="Calibri"/>
+          <w:b/>
+          <w:bCs/>
+          <w:sz w:val="21"/>
+          <w:szCs w:val="21"/>
+        </w:rPr>
+        <w:t>Player</w:t>
+      </w:r>
+      <w:proofErr w:type="spellEnd"/>
+      <w:r>
+        <w:rPr>
+          <w:rStyle w:val="eop"/>
+          <w:rFonts w:ascii="Calibri" w:hAnsi="Calibri" w:cs="Calibri"/>
+          <w:sz w:val="21"/>
+          <w:szCs w:val="21"/>
+        </w:rPr>
+        <w:t>:</w:t>
+      </w:r>
+    </w:p>
+    <w:p>
+      <w:pPr>
+        <w:pStyle w:val="paragraph"/>
+        <w:numPr>
+          <w:ilvl w:val="1"/>
+          <w:numId w:val="6"/>
+        </w:numPr>
+        <w:spacing w:before="0" w:beforeAutospacing="0" w:after="0" w:afterAutospacing="0"/>
+        <w:textAlignment w:val="baseline"/>
+        <w:rPr>
+          <w:rStyle w:val="eop"/>
+          <w:rFonts w:ascii="Calibri" w:hAnsi="Calibri" w:cs="Calibri"/>
+          <w:sz w:val="21"/>
+          <w:szCs w:val="21"/>
+        </w:rPr>
+      </w:pPr>
+      <w:r>
+        <w:rPr>
+          <w:rStyle w:val="eop"/>
+          <w:rFonts w:ascii="Calibri" w:hAnsi="Calibri" w:cs="Calibri"/>
+          <w:sz w:val="21"/>
+          <w:szCs w:val="21"/>
+        </w:rPr>
+        <w:t xml:space="preserve"> Vnorený </w:t>
+      </w:r>
+      <w:proofErr w:type="spellStart"/>
+      <w:r>
+        <w:rPr>
+          <w:rStyle w:val="eop"/>
+          <w:rFonts w:ascii="Calibri" w:hAnsi="Calibri" w:cs="Calibri"/>
+          <w:sz w:val="21"/>
+          <w:szCs w:val="21"/>
+        </w:rPr>
+        <w:t>gameObject</w:t>
+      </w:r>
+      <w:proofErr w:type="spellEnd"/>
+      <w:r>
+        <w:rPr>
+          <w:rStyle w:val="eop"/>
+          <w:rFonts w:ascii="Calibri" w:hAnsi="Calibri" w:cs="Calibri"/>
+          <w:sz w:val="21"/>
+          <w:szCs w:val="21"/>
+        </w:rPr>
+        <w:t xml:space="preserve"> </w:t>
+      </w:r>
+      <w:proofErr w:type="spellStart"/>
+      <w:r>
+        <w:rPr>
+          <w:rStyle w:val="eop"/>
+          <w:rFonts w:ascii="Calibri" w:hAnsi="Calibri" w:cs="Calibri"/>
+          <w:b/>
+          <w:bCs/>
+          <w:sz w:val="21"/>
+          <w:szCs w:val="21"/>
+        </w:rPr>
+        <w:t>Melee</w:t>
+      </w:r>
+      <w:proofErr w:type="spellEnd"/>
+      <w:r>
+        <w:rPr>
+          <w:rStyle w:val="eop"/>
+          <w:rFonts w:ascii="Calibri" w:hAnsi="Calibri" w:cs="Calibri"/>
+          <w:sz w:val="21"/>
+          <w:szCs w:val="21"/>
+        </w:rPr>
+        <w:t xml:space="preserve"> </w:t>
+      </w:r>
+      <w:proofErr w:type="spellStart"/>
+      <w:r>
+        <w:rPr>
+          <w:rStyle w:val="eop"/>
+          <w:rFonts w:ascii="Calibri" w:hAnsi="Calibri" w:cs="Calibri"/>
+          <w:b/>
+          <w:bCs/>
+          <w:sz w:val="21"/>
+          <w:szCs w:val="21"/>
+        </w:rPr>
+        <w:t>Range</w:t>
+      </w:r>
       <w:bookmarkStart w:id="0" w:name="_GoBack"/>
       <w:bookmarkEnd w:id="0"/>
+      <w:proofErr w:type="spellEnd"/>
+    </w:p>
+    <w:p>
+      <w:pPr>
+        <w:pStyle w:val="paragraph"/>
+        <w:numPr>
+          <w:ilvl w:val="2"/>
+          <w:numId w:val="6"/>
+        </w:numPr>
+        <w:spacing w:before="0" w:beforeAutospacing="0" w:after="0" w:afterAutospacing="0"/>
+        <w:textAlignment w:val="baseline"/>
+        <w:rPr>
+          <w:rStyle w:val="eop"/>
+          <w:rFonts w:ascii="Calibri" w:hAnsi="Calibri" w:cs="Calibri"/>
+          <w:sz w:val="21"/>
+          <w:szCs w:val="21"/>
+        </w:rPr>
+      </w:pPr>
+      <w:proofErr w:type="spellStart"/>
+      <w:r>
+        <w:rPr>
+          <w:rStyle w:val="eop"/>
+          <w:rFonts w:ascii="Calibri" w:hAnsi="Calibri" w:cs="Calibri"/>
+          <w:sz w:val="21"/>
+          <w:szCs w:val="21"/>
+        </w:rPr>
+        <w:t>Sphee</w:t>
+      </w:r>
+      <w:proofErr w:type="spellEnd"/>
+      <w:r>
+        <w:rPr>
+          <w:rStyle w:val="eop"/>
+          <w:rFonts w:ascii="Calibri" w:hAnsi="Calibri" w:cs="Calibri"/>
+          <w:sz w:val="21"/>
+          <w:szCs w:val="21"/>
+        </w:rPr>
+        <w:t xml:space="preserve"> </w:t>
+      </w:r>
+      <w:proofErr w:type="spellStart"/>
+      <w:r>
+        <w:rPr>
+          <w:rStyle w:val="eop"/>
+          <w:rFonts w:ascii="Calibri" w:hAnsi="Calibri" w:cs="Calibri"/>
+          <w:sz w:val="21"/>
+          <w:szCs w:val="21"/>
+        </w:rPr>
+        <w:t>Collider</w:t>
+      </w:r>
+      <w:proofErr w:type="spellEnd"/>
+    </w:p>
+    <w:p>
+      <w:pPr>
+        <w:pStyle w:val="paragraph"/>
+        <w:numPr>
+          <w:ilvl w:val="2"/>
+          <w:numId w:val="6"/>
+        </w:numPr>
+        <w:spacing w:before="0" w:beforeAutospacing="0" w:after="0" w:afterAutospacing="0"/>
+        <w:textAlignment w:val="baseline"/>
+        <w:rPr>
+          <w:rStyle w:val="eop"/>
+          <w:rFonts w:ascii="Calibri" w:hAnsi="Calibri" w:cs="Calibri"/>
+          <w:sz w:val="21"/>
+          <w:szCs w:val="21"/>
+        </w:rPr>
+      </w:pPr>
+      <w:proofErr w:type="spellStart"/>
+      <w:r>
+        <w:rPr>
+          <w:rStyle w:val="eop"/>
+          <w:rFonts w:ascii="Calibri" w:hAnsi="Calibri" w:cs="Calibri"/>
+          <w:sz w:val="21"/>
+          <w:szCs w:val="21"/>
+        </w:rPr>
+        <w:t>Melee</w:t>
+      </w:r>
+      <w:proofErr w:type="spellEnd"/>
+      <w:r>
+        <w:rPr>
+          <w:rStyle w:val="eop"/>
+          <w:rFonts w:ascii="Calibri" w:hAnsi="Calibri" w:cs="Calibri"/>
+          <w:sz w:val="21"/>
+          <w:szCs w:val="21"/>
+        </w:rPr>
+        <w:t xml:space="preserve"> </w:t>
+      </w:r>
+      <w:proofErr w:type="spellStart"/>
+      <w:r>
+        <w:rPr>
+          <w:rStyle w:val="eop"/>
+          <w:rFonts w:ascii="Calibri" w:hAnsi="Calibri" w:cs="Calibri"/>
+          <w:sz w:val="21"/>
+          <w:szCs w:val="21"/>
+        </w:rPr>
+        <w:t>Range</w:t>
+      </w:r>
+      <w:proofErr w:type="spellEnd"/>
+      <w:r>
+        <w:rPr>
+          <w:rStyle w:val="eop"/>
+          <w:rFonts w:ascii="Calibri" w:hAnsi="Calibri" w:cs="Calibri"/>
+          <w:sz w:val="21"/>
+          <w:szCs w:val="21"/>
+        </w:rPr>
+        <w:t xml:space="preserve"> skript</w:t>
+      </w:r>
+    </w:p>
+    <w:p>
+      <w:pPr>
+        <w:pStyle w:val="paragraph"/>
+        <w:numPr>
+          <w:ilvl w:val="2"/>
+          <w:numId w:val="6"/>
+        </w:numPr>
+        <w:spacing w:before="0" w:beforeAutospacing="0" w:after="0" w:afterAutospacing="0"/>
+        <w:textAlignment w:val="baseline"/>
+        <w:rPr>
+          <w:rStyle w:val="eop"/>
+          <w:rFonts w:ascii="Calibri" w:hAnsi="Calibri" w:cs="Calibri"/>
+          <w:sz w:val="21"/>
+          <w:szCs w:val="21"/>
+        </w:rPr>
+      </w:pPr>
+      <w:r>
+        <w:rPr>
+          <w:noProof/>
+        </w:rPr>
+        <w:drawing>
+          <wp:anchor distT="0" distB="0" distL="114300" distR="114300" simplePos="0" relativeHeight="251658240" behindDoc="0" locked="0" layoutInCell="1" allowOverlap="1" wp14:anchorId="08C63017" wp14:editId="270031B6">
+            <wp:simplePos x="0" y="0"/>
+            <wp:positionH relativeFrom="margin">
+              <wp:align>center</wp:align>
+            </wp:positionH>
+            <wp:positionV relativeFrom="paragraph">
+              <wp:posOffset>823068</wp:posOffset>
+            </wp:positionV>
+            <wp:extent cx="6866613" cy="2303252"/>
+            <wp:effectExtent l="0" t="0" r="0" b="1905"/>
+            <wp:wrapThrough wrapText="bothSides">
+              <wp:wrapPolygon edited="0">
+                <wp:start x="0" y="0"/>
+                <wp:lineTo x="0" y="21439"/>
+                <wp:lineTo x="21514" y="21439"/>
+                <wp:lineTo x="21514" y="0"/>
+                <wp:lineTo x="0" y="0"/>
+              </wp:wrapPolygon>
+            </wp:wrapThrough>
+            <wp:docPr id="1" name="Obrázok 1"/>
+            <wp:cNvGraphicFramePr>
+              <a:graphicFrameLocks xmlns:a="http://schemas.openxmlformats.org/drawingml/2006/main" noChangeAspect="1"/>
+            </wp:cNvGraphicFramePr>
+            <a:graphic xmlns:a="http://schemas.openxmlformats.org/drawingml/2006/main">
+              <a:graphicData uri="http://schemas.openxmlformats.org/drawingml/2006/picture">
+                <pic:pic xmlns:pic="http://schemas.openxmlformats.org/drawingml/2006/picture">
+                  <pic:nvPicPr>
+                    <pic:cNvPr id="1" name=""/>
+                    <pic:cNvPicPr/>
+                  </pic:nvPicPr>
+                  <pic:blipFill>
+                    <a:blip r:embed="rId5">
+                      <a:extLst>
+                        <a:ext uri="{28A0092B-C50C-407E-A947-70E740481C1C}">
+                          <a14:useLocalDpi xmlns:a14="http://schemas.microsoft.com/office/drawing/2010/main" val="0"/>
+                        </a:ext>
+                      </a:extLst>
+                    </a:blip>
+                    <a:stretch>
+                      <a:fillRect/>
+                    </a:stretch>
+                  </pic:blipFill>
+                  <pic:spPr>
+                    <a:xfrm>
+                      <a:off x="0" y="0"/>
+                      <a:ext cx="6866613" cy="2303252"/>
+                    </a:xfrm>
+                    <a:prstGeom prst="rect">
+                      <a:avLst/>
+                    </a:prstGeom>
+                  </pic:spPr>
+                </pic:pic>
+              </a:graphicData>
+            </a:graphic>
+            <wp14:sizeRelH relativeFrom="margin">
+              <wp14:pctWidth>0</wp14:pctWidth>
+            </wp14:sizeRelH>
+            <wp14:sizeRelV relativeFrom="margin">
+              <wp14:pctHeight>0</wp14:pctHeight>
+            </wp14:sizeRelV>
+          </wp:anchor>
+        </w:drawing>
+      </w:r>
+      <w:proofErr w:type="spellStart"/>
+      <w:r>
+        <w:rPr>
+          <w:rStyle w:val="eop"/>
+          <w:rFonts w:ascii="Calibri" w:hAnsi="Calibri" w:cs="Calibri"/>
+          <w:sz w:val="21"/>
+          <w:szCs w:val="21"/>
+        </w:rPr>
+        <w:t>Layer</w:t>
+      </w:r>
+      <w:proofErr w:type="spellEnd"/>
+      <w:r>
+        <w:rPr>
+          <w:rStyle w:val="eop"/>
+          <w:rFonts w:ascii="Calibri" w:hAnsi="Calibri" w:cs="Calibri"/>
+          <w:sz w:val="21"/>
+          <w:szCs w:val="21"/>
+        </w:rPr>
+        <w:t xml:space="preserve"> : </w:t>
+      </w:r>
+      <w:proofErr w:type="spellStart"/>
+      <w:r>
+        <w:rPr>
+          <w:rStyle w:val="eop"/>
+          <w:rFonts w:ascii="Calibri" w:hAnsi="Calibri" w:cs="Calibri"/>
+          <w:sz w:val="21"/>
+          <w:szCs w:val="21"/>
+        </w:rPr>
+        <w:t>Ignore</w:t>
+      </w:r>
+      <w:proofErr w:type="spellEnd"/>
+      <w:r>
+        <w:rPr>
+          <w:rStyle w:val="eop"/>
+          <w:rFonts w:ascii="Calibri" w:hAnsi="Calibri" w:cs="Calibri"/>
+          <w:sz w:val="21"/>
+          <w:szCs w:val="21"/>
+        </w:rPr>
+        <w:t xml:space="preserve"> </w:t>
+      </w:r>
+      <w:proofErr w:type="spellStart"/>
+      <w:r>
+        <w:rPr>
+          <w:rStyle w:val="eop"/>
+          <w:rFonts w:ascii="Calibri" w:hAnsi="Calibri" w:cs="Calibri"/>
+          <w:sz w:val="21"/>
+          <w:szCs w:val="21"/>
+        </w:rPr>
+        <w:t>Raycast</w:t>
+      </w:r>
+      <w:proofErr w:type="spellEnd"/>
+      <w:r>
+        <w:rPr>
+          <w:rStyle w:val="eop"/>
+          <w:rFonts w:ascii="Calibri" w:hAnsi="Calibri" w:cs="Calibri"/>
+          <w:sz w:val="21"/>
+          <w:szCs w:val="21"/>
+        </w:rPr>
+        <w:t xml:space="preserve"> – Bez tohto by to registrovalo </w:t>
+      </w:r>
+      <w:proofErr w:type="spellStart"/>
+      <w:r>
+        <w:rPr>
+          <w:rStyle w:val="eop"/>
+          <w:rFonts w:ascii="Calibri" w:hAnsi="Calibri" w:cs="Calibri"/>
+          <w:sz w:val="21"/>
+          <w:szCs w:val="21"/>
+        </w:rPr>
+        <w:t>Sphere</w:t>
+      </w:r>
+      <w:proofErr w:type="spellEnd"/>
+      <w:r>
+        <w:rPr>
+          <w:rStyle w:val="eop"/>
+          <w:rFonts w:ascii="Calibri" w:hAnsi="Calibri" w:cs="Calibri"/>
+          <w:sz w:val="21"/>
+          <w:szCs w:val="21"/>
+        </w:rPr>
+        <w:t xml:space="preserve"> </w:t>
+      </w:r>
+      <w:proofErr w:type="spellStart"/>
+      <w:r>
+        <w:rPr>
+          <w:rStyle w:val="eop"/>
+          <w:rFonts w:ascii="Calibri" w:hAnsi="Calibri" w:cs="Calibri"/>
+          <w:sz w:val="21"/>
+          <w:szCs w:val="21"/>
+        </w:rPr>
+        <w:t>collider</w:t>
+      </w:r>
+      <w:proofErr w:type="spellEnd"/>
+      <w:r>
+        <w:rPr>
+          <w:rStyle w:val="eop"/>
+          <w:rFonts w:ascii="Calibri" w:hAnsi="Calibri" w:cs="Calibri"/>
+          <w:sz w:val="21"/>
+          <w:szCs w:val="21"/>
+        </w:rPr>
+        <w:t xml:space="preserve"> a nie nepriateľa a nedalo by sa naňho kliknúť </w:t>
+      </w:r>
     </w:p>
     <w:sectPr>
       <w:pgSz w:w="11906" w:h="16838"/>
@@ -353,6 +1882,118 @@
 <file path=word/numbering.xml><?xml version="1.0" encoding="utf-8"?>
 <w:numbering xmlns:wpc="http://schemas.microsoft.com/office/word/2010/wordprocessingCanvas" xmlns:cx="http://schemas.microsoft.com/office/drawing/2014/chartex" xmlns:cx1="http://schemas.microsoft.com/office/drawing/2015/9/8/chartex" xmlns:cx2="http://schemas.microsoft.com/office/drawing/2015/10/21/chartex" xmlns:cx3="http://schemas.microsoft.com/office/drawing/2016/5/9/chartex" xmlns:cx4="http://schemas.microsoft.com/office/drawing/2016/5/10/chartex" xmlns:cx5="http://schemas.microsoft.com/office/drawing/2016/5/11/chartex" xmlns:cx6="http://schemas.microsoft.com/office/drawing/2016/5/12/chartex" xmlns:cx7="http://schemas.microsoft.com/office/drawing/2016/5/13/chartex" xmlns:cx8="http://schemas.microsoft.com/office/drawing/2016/5/14/chartex" xmlns:mc="http://schemas.openxmlformats.org/markup-compatibility/2006" xmlns:aink="http://schemas.microsoft.com/office/drawing/2016/ink" xmlns:am3d="http://schemas.microsoft.com/office/drawing/2017/model3d" xmlns:o="urn:schemas-microsoft-com:office:office" xmlns:r="http://schemas.openxmlformats.org/officeDocument/2006/relationships" xmlns:m="http://schemas.openxmlformats.org/officeDocument/2006/math" xmlns:v="urn:schemas-microsoft-com:vml" xmlns:wp14="http://schemas.microsoft.com/office/word/2010/wordprocessingDrawing" xmlns:wp="http://schemas.openxmlformats.org/drawingml/2006/wordprocessingDrawing" xmlns:w10="urn:schemas-microsoft-com:office:word" xmlns:w="http://schemas.openxmlformats.org/wordprocessingml/2006/main" xmlns:w14="http://schemas.microsoft.com/office/word/2010/wordml" xmlns:w15="http://schemas.microsoft.com/office/word/2012/wordml" xmlns:w16cid="http://schemas.microsoft.com/office/word/2016/wordml/cid" xmlns:w16se="http://schemas.microsoft.com/office/word/2015/wordml/symex" xmlns:wpg="http://schemas.microsoft.com/office/word/2010/wordprocessingGroup" xmlns:wpi="http://schemas.microsoft.com/office/word/2010/wordprocessingInk" xmlns:wne="http://schemas.microsoft.com/office/word/2006/wordml" xmlns:wps="http://schemas.microsoft.com/office/word/2010/wordprocessingShape" mc:Ignorable="w14 w15 w16se w16cid wp14">
   <w:abstractNum w:abstractNumId="0" w15:restartNumberingAfterBreak="0">
+    <w:nsid w:val="07416DA0"/>
+    <w:multiLevelType w:val="hybridMultilevel"/>
+    <w:tmpl w:val="B1AED6B2"/>
+    <w:lvl w:ilvl="0" w:tplc="DD8013B6">
+      <w:numFmt w:val="bullet"/>
+      <w:lvlText w:val="-"/>
+      <w:lvlJc w:val="left"/>
+      <w:pPr>
+        <w:ind w:left="1068" w:hanging="360"/>
+      </w:pPr>
+      <w:rPr>
+        <w:rFonts w:ascii="Calibri" w:eastAsia="Times New Roman" w:hAnsi="Calibri" w:cs="Calibri" w:hint="default"/>
+      </w:rPr>
+    </w:lvl>
+    <w:lvl w:ilvl="1" w:tplc="041B0003">
+      <w:start w:val="1"/>
+      <w:numFmt w:val="bullet"/>
+      <w:lvlText w:val="o"/>
+      <w:lvlJc w:val="left"/>
+      <w:pPr>
+        <w:ind w:left="1788" w:hanging="360"/>
+      </w:pPr>
+      <w:rPr>
+        <w:rFonts w:ascii="Courier New" w:hAnsi="Courier New" w:cs="Courier New" w:hint="default"/>
+      </w:rPr>
+    </w:lvl>
+    <w:lvl w:ilvl="2" w:tplc="041B0005">
+      <w:start w:val="1"/>
+      <w:numFmt w:val="bullet"/>
+      <w:lvlText w:val=""/>
+      <w:lvlJc w:val="left"/>
+      <w:pPr>
+        <w:ind w:left="2508" w:hanging="360"/>
+      </w:pPr>
+      <w:rPr>
+        <w:rFonts w:ascii="Wingdings" w:hAnsi="Wingdings" w:hint="default"/>
+      </w:rPr>
+    </w:lvl>
+    <w:lvl w:ilvl="3" w:tplc="041B0001" w:tentative="1">
+      <w:start w:val="1"/>
+      <w:numFmt w:val="bullet"/>
+      <w:lvlText w:val=""/>
+      <w:lvlJc w:val="left"/>
+      <w:pPr>
+        <w:ind w:left="3228" w:hanging="360"/>
+      </w:pPr>
+      <w:rPr>
+        <w:rFonts w:ascii="Symbol" w:hAnsi="Symbol" w:hint="default"/>
+      </w:rPr>
+    </w:lvl>
+    <w:lvl w:ilvl="4" w:tplc="041B0003" w:tentative="1">
+      <w:start w:val="1"/>
+      <w:numFmt w:val="bullet"/>
+      <w:lvlText w:val="o"/>
+      <w:lvlJc w:val="left"/>
+      <w:pPr>
+        <w:ind w:left="3948" w:hanging="360"/>
+      </w:pPr>
+      <w:rPr>
+        <w:rFonts w:ascii="Courier New" w:hAnsi="Courier New" w:cs="Courier New" w:hint="default"/>
+      </w:rPr>
+    </w:lvl>
+    <w:lvl w:ilvl="5" w:tplc="041B0005" w:tentative="1">
+      <w:start w:val="1"/>
+      <w:numFmt w:val="bullet"/>
+      <w:lvlText w:val=""/>
+      <w:lvlJc w:val="left"/>
+      <w:pPr>
+        <w:ind w:left="4668" w:hanging="360"/>
+      </w:pPr>
+      <w:rPr>
+        <w:rFonts w:ascii="Wingdings" w:hAnsi="Wingdings" w:hint="default"/>
+      </w:rPr>
+    </w:lvl>
+    <w:lvl w:ilvl="6" w:tplc="041B0001" w:tentative="1">
+      <w:start w:val="1"/>
+      <w:numFmt w:val="bullet"/>
+      <w:lvlText w:val=""/>
+      <w:lvlJc w:val="left"/>
+      <w:pPr>
+        <w:ind w:left="5388" w:hanging="360"/>
+      </w:pPr>
+      <w:rPr>
+        <w:rFonts w:ascii="Symbol" w:hAnsi="Symbol" w:hint="default"/>
+      </w:rPr>
+    </w:lvl>
+    <w:lvl w:ilvl="7" w:tplc="041B0003" w:tentative="1">
+      <w:start w:val="1"/>
+      <w:numFmt w:val="bullet"/>
+      <w:lvlText w:val="o"/>
+      <w:lvlJc w:val="left"/>
+      <w:pPr>
+        <w:ind w:left="6108" w:hanging="360"/>
+      </w:pPr>
+      <w:rPr>
+        <w:rFonts w:ascii="Courier New" w:hAnsi="Courier New" w:cs="Courier New" w:hint="default"/>
+      </w:rPr>
+    </w:lvl>
+    <w:lvl w:ilvl="8" w:tplc="041B0005" w:tentative="1">
+      <w:start w:val="1"/>
+      <w:numFmt w:val="bullet"/>
+      <w:lvlText w:val=""/>
+      <w:lvlJc w:val="left"/>
+      <w:pPr>
+        <w:ind w:left="6828" w:hanging="360"/>
+      </w:pPr>
+      <w:rPr>
+        <w:rFonts w:ascii="Wingdings" w:hAnsi="Wingdings" w:hint="default"/>
+      </w:rPr>
+    </w:lvl>
+  </w:abstractNum>
+  <w:abstractNum w:abstractNumId="1" w15:restartNumberingAfterBreak="0">
     <w:nsid w:val="158D03AD"/>
     <w:multiLevelType w:val="hybridMultilevel"/>
     <w:tmpl w:val="1CD8E6BC"/>
@@ -464,7 +2105,7 @@
       </w:rPr>
     </w:lvl>
   </w:abstractNum>
-  <w:abstractNum w:abstractNumId="1" w15:restartNumberingAfterBreak="0">
+  <w:abstractNum w:abstractNumId="2" w15:restartNumberingAfterBreak="0">
     <w:nsid w:val="286B46DF"/>
     <w:multiLevelType w:val="hybridMultilevel"/>
     <w:tmpl w:val="B0C06A6C"/>
@@ -576,7 +2217,7 @@
       </w:rPr>
     </w:lvl>
   </w:abstractNum>
-  <w:abstractNum w:abstractNumId="2" w15:restartNumberingAfterBreak="0">
+  <w:abstractNum w:abstractNumId="3" w15:restartNumberingAfterBreak="0">
     <w:nsid w:val="2B517687"/>
     <w:multiLevelType w:val="hybridMultilevel"/>
     <w:tmpl w:val="CD663D26"/>
@@ -688,7 +2329,7 @@
       </w:rPr>
     </w:lvl>
   </w:abstractNum>
-  <w:abstractNum w:abstractNumId="3" w15:restartNumberingAfterBreak="0">
+  <w:abstractNum w:abstractNumId="4" w15:restartNumberingAfterBreak="0">
     <w:nsid w:val="361448F1"/>
     <w:multiLevelType w:val="hybridMultilevel"/>
     <w:tmpl w:val="9A2E5CF6"/>
@@ -777,7 +2418,7 @@
       </w:pPr>
     </w:lvl>
   </w:abstractNum>
-  <w:abstractNum w:abstractNumId="4" w15:restartNumberingAfterBreak="0">
+  <w:abstractNum w:abstractNumId="5" w15:restartNumberingAfterBreak="0">
     <w:nsid w:val="6C745C97"/>
     <w:multiLevelType w:val="hybridMultilevel"/>
     <w:tmpl w:val="DB3E8190"/>
@@ -890,19 +2531,22 @@
     </w:lvl>
   </w:abstractNum>
   <w:num w:numId="1">
+    <w:abstractNumId w:val="5"/>
+  </w:num>
+  <w:num w:numId="2">
+    <w:abstractNumId w:val="1"/>
+  </w:num>
+  <w:num w:numId="3">
+    <w:abstractNumId w:val="3"/>
+  </w:num>
+  <w:num w:numId="4">
+    <w:abstractNumId w:val="2"/>
+  </w:num>
+  <w:num w:numId="5">
     <w:abstractNumId w:val="4"/>
   </w:num>
-  <w:num w:numId="2">
+  <w:num w:numId="6">
     <w:abstractNumId w:val="0"/>
-  </w:num>
-  <w:num w:numId="3">
-    <w:abstractNumId w:val="2"/>
-  </w:num>
-  <w:num w:numId="4">
-    <w:abstractNumId w:val="1"/>
-  </w:num>
-  <w:num w:numId="5">
-    <w:abstractNumId w:val="3"/>
   </w:num>
 </w:numbering>
 </file>
@@ -1306,6 +2950,50 @@
     <w:name w:val="Normal"/>
     <w:qFormat/>
   </w:style>
+  <w:style w:type="paragraph" w:styleId="Nadpis2">
+    <w:name w:val="heading 2"/>
+    <w:basedOn w:val="Normlny"/>
+    <w:next w:val="Normlny"/>
+    <w:link w:val="Nadpis2Char"/>
+    <w:uiPriority w:val="9"/>
+    <w:unhideWhenUsed/>
+    <w:qFormat/>
+    <w:rsid w:val="00FA1E1C"/>
+    <w:pPr>
+      <w:keepNext/>
+      <w:keepLines/>
+      <w:spacing w:before="40" w:after="0"/>
+      <w:outlineLvl w:val="1"/>
+    </w:pPr>
+    <w:rPr>
+      <w:rFonts w:asciiTheme="majorHAnsi" w:eastAsiaTheme="majorEastAsia" w:hAnsiTheme="majorHAnsi" w:cstheme="majorBidi"/>
+      <w:color w:val="2F5496" w:themeColor="accent1" w:themeShade="BF"/>
+      <w:sz w:val="26"/>
+      <w:szCs w:val="26"/>
+    </w:rPr>
+  </w:style>
+  <w:style w:type="paragraph" w:styleId="Nadpis3">
+    <w:name w:val="heading 3"/>
+    <w:basedOn w:val="Normlny"/>
+    <w:next w:val="Normlny"/>
+    <w:link w:val="Nadpis3Char"/>
+    <w:uiPriority w:val="9"/>
+    <w:unhideWhenUsed/>
+    <w:qFormat/>
+    <w:rsid w:val="00FA1E1C"/>
+    <w:pPr>
+      <w:keepNext/>
+      <w:keepLines/>
+      <w:spacing w:before="40" w:after="0"/>
+      <w:outlineLvl w:val="2"/>
+    </w:pPr>
+    <w:rPr>
+      <w:rFonts w:asciiTheme="majorHAnsi" w:eastAsiaTheme="majorEastAsia" w:hAnsiTheme="majorHAnsi" w:cstheme="majorBidi"/>
+      <w:color w:val="1F3763" w:themeColor="accent1" w:themeShade="7F"/>
+      <w:sz w:val="24"/>
+      <w:szCs w:val="24"/>
+    </w:rPr>
+  </w:style>
   <w:style w:type="character" w:default="1" w:styleId="Predvolenpsmoodseku">
     <w:name w:val="Default Paragraph Font"/>
     <w:uiPriority w:val="1"/>
@@ -1367,6 +3055,32 @@
     <w:name w:val="eop"/>
     <w:basedOn w:val="Predvolenpsmoodseku"/>
     <w:rsid w:val="009F2592"/>
+  </w:style>
+  <w:style w:type="character" w:customStyle="1" w:styleId="Nadpis2Char">
+    <w:name w:val="Nadpis 2 Char"/>
+    <w:basedOn w:val="Predvolenpsmoodseku"/>
+    <w:link w:val="Nadpis2"/>
+    <w:uiPriority w:val="9"/>
+    <w:rsid w:val="00FA1E1C"/>
+    <w:rPr>
+      <w:rFonts w:asciiTheme="majorHAnsi" w:eastAsiaTheme="majorEastAsia" w:hAnsiTheme="majorHAnsi" w:cstheme="majorBidi"/>
+      <w:color w:val="2F5496" w:themeColor="accent1" w:themeShade="BF"/>
+      <w:sz w:val="26"/>
+      <w:szCs w:val="26"/>
+    </w:rPr>
+  </w:style>
+  <w:style w:type="character" w:customStyle="1" w:styleId="Nadpis3Char">
+    <w:name w:val="Nadpis 3 Char"/>
+    <w:basedOn w:val="Predvolenpsmoodseku"/>
+    <w:link w:val="Nadpis3"/>
+    <w:uiPriority w:val="9"/>
+    <w:rsid w:val="00FA1E1C"/>
+    <w:rPr>
+      <w:rFonts w:asciiTheme="majorHAnsi" w:eastAsiaTheme="majorEastAsia" w:hAnsiTheme="majorHAnsi" w:cstheme="majorBidi"/>
+      <w:color w:val="1F3763" w:themeColor="accent1" w:themeShade="7F"/>
+      <w:sz w:val="24"/>
+      <w:szCs w:val="24"/>
+    </w:rPr>
   </w:style>
 </w:styles>
 </file>

</xml_diff>

<commit_message>
doplnena dokumentacia cviko 2
</commit_message>
<xml_diff>
--- a/Cvicenie2/Cvicenie2 Dokumentacia.docx
+++ b/Cvicenie2/Cvicenie2 Dokumentacia.docx
@@ -170,7 +170,6 @@
           <w:color w:val="D13438"/>
           <w:sz w:val="21"/>
           <w:szCs w:val="21"/>
-          <w:u w:val="single"/>
         </w:rPr>
         <w:t>RigidBody</w:t>
       </w:r>
@@ -182,7 +181,6 @@
           <w:color w:val="D13438"/>
           <w:sz w:val="21"/>
           <w:szCs w:val="21"/>
-          <w:u w:val="single"/>
         </w:rPr>
         <w:t xml:space="preserve"> – aplikovanie sily(</w:t>
       </w:r>
@@ -194,7 +192,6 @@
           <w:color w:val="D13438"/>
           <w:sz w:val="21"/>
           <w:szCs w:val="21"/>
-          <w:u w:val="single"/>
         </w:rPr>
         <w:t>Force</w:t>
       </w:r>
@@ -206,7 +203,6 @@
           <w:color w:val="D13438"/>
           <w:sz w:val="21"/>
           <w:szCs w:val="21"/>
-          <w:u w:val="single"/>
         </w:rPr>
         <w:t>) pre vystrelenie projektilu.</w:t>
       </w:r>
@@ -328,9 +324,8 @@
           <w:szCs w:val="21"/>
           <w:u w:val="single"/>
         </w:rPr>
-        <w:t> (</w:t>
-      </w:r>
-      <w:proofErr w:type="spellStart"/>
+        <w:t> </w:t>
+      </w:r>
       <w:r>
         <w:rPr>
           <w:rStyle w:val="normaltextrun"/>
@@ -338,7 +333,17 @@
           <w:color w:val="D13438"/>
           <w:sz w:val="21"/>
           <w:szCs w:val="21"/>
-          <w:u w:val="single"/>
+        </w:rPr>
+        <w:t>(</w:t>
+      </w:r>
+      <w:proofErr w:type="spellStart"/>
+      <w:r>
+        <w:rPr>
+          <w:rStyle w:val="normaltextrun"/>
+          <w:rFonts w:ascii="Calibri" w:hAnsi="Calibri" w:cs="Calibri"/>
+          <w:color w:val="D13438"/>
+          <w:sz w:val="21"/>
+          <w:szCs w:val="21"/>
         </w:rPr>
         <w:t>pravy</w:t>
       </w:r>
@@ -350,7 +355,6 @@
           <w:color w:val="D13438"/>
           <w:sz w:val="21"/>
           <w:szCs w:val="21"/>
-          <w:u w:val="single"/>
         </w:rPr>
         <w:t xml:space="preserve"> klik na </w:t>
       </w:r>
@@ -362,7 +366,6 @@
           <w:color w:val="D13438"/>
           <w:sz w:val="21"/>
           <w:szCs w:val="21"/>
-          <w:u w:val="single"/>
         </w:rPr>
         <w:t>nepriatela</w:t>
       </w:r>
@@ -374,7 +377,6 @@
           <w:color w:val="D13438"/>
           <w:sz w:val="21"/>
           <w:szCs w:val="21"/>
-          <w:u w:val="single"/>
         </w:rPr>
         <w:t>)</w:t>
       </w:r>
@@ -400,20 +402,26 @@
           <w:szCs w:val="21"/>
         </w:rPr>
       </w:pPr>
-    </w:p>
-    <w:p>
-      <w:pPr>
-        <w:pStyle w:val="paragraph"/>
-        <w:spacing w:before="0" w:beforeAutospacing="0" w:after="0" w:afterAutospacing="0"/>
-        <w:textAlignment w:val="baseline"/>
-        <w:rPr>
-          <w:rStyle w:val="eop"/>
-          <w:rFonts w:ascii="Calibri" w:hAnsi="Calibri" w:cs="Calibri"/>
+      <w:bookmarkStart w:id="0" w:name="_GoBack"/>
+      <w:bookmarkEnd w:id="0"/>
+    </w:p>
+    <w:p>
+      <w:pPr>
+        <w:pStyle w:val="paragraph"/>
+        <w:spacing w:before="0" w:beforeAutospacing="0" w:after="0" w:afterAutospacing="0"/>
+        <w:textAlignment w:val="baseline"/>
+        <w:rPr>
+          <w:rStyle w:val="eop"/>
+          <w:rFonts w:ascii="Calibri" w:hAnsi="Calibri" w:cs="Calibri"/>
+          <w:sz w:val="32"/>
+          <w:szCs w:val="32"/>
         </w:rPr>
       </w:pPr>
       <w:r>
         <w:rPr>
           <w:rStyle w:val="Nadpis2Char"/>
+          <w:sz w:val="32"/>
+          <w:szCs w:val="32"/>
         </w:rPr>
         <w:t>Zmeny</w:t>
       </w:r>
@@ -560,6 +568,156 @@
           <w:sz w:val="21"/>
           <w:szCs w:val="21"/>
         </w:rPr>
+        <w:t>pridaný</w:t>
+      </w:r>
+      <w:r>
+        <w:rPr>
+          <w:rStyle w:val="eop"/>
+          <w:rFonts w:ascii="Calibri" w:hAnsi="Calibri" w:cs="Calibri"/>
+          <w:b/>
+          <w:bCs/>
+          <w:sz w:val="21"/>
+          <w:szCs w:val="21"/>
+        </w:rPr>
+        <w:t xml:space="preserve"> </w:t>
+      </w:r>
+      <w:proofErr w:type="spellStart"/>
+      <w:r>
+        <w:rPr>
+          <w:rStyle w:val="eop"/>
+          <w:rFonts w:ascii="Calibri" w:hAnsi="Calibri" w:cs="Calibri"/>
+          <w:b/>
+          <w:bCs/>
+          <w:sz w:val="21"/>
+          <w:szCs w:val="21"/>
+        </w:rPr>
+        <w:t>Chest</w:t>
+      </w:r>
+      <w:proofErr w:type="spellEnd"/>
+    </w:p>
+    <w:p>
+      <w:pPr>
+        <w:pStyle w:val="paragraph"/>
+        <w:numPr>
+          <w:ilvl w:val="0"/>
+          <w:numId w:val="6"/>
+        </w:numPr>
+        <w:spacing w:before="0" w:beforeAutospacing="0" w:after="0" w:afterAutospacing="0"/>
+        <w:textAlignment w:val="baseline"/>
+        <w:rPr>
+          <w:rStyle w:val="eop"/>
+          <w:rFonts w:ascii="Calibri" w:hAnsi="Calibri" w:cs="Calibri"/>
+          <w:sz w:val="21"/>
+          <w:szCs w:val="21"/>
+        </w:rPr>
+      </w:pPr>
+      <w:r>
+        <w:rPr>
+          <w:rStyle w:val="eop"/>
+          <w:rFonts w:ascii="Calibri" w:hAnsi="Calibri" w:cs="Calibri"/>
+          <w:sz w:val="21"/>
+          <w:szCs w:val="21"/>
+        </w:rPr>
+        <w:t>pridaný</w:t>
+      </w:r>
+      <w:r>
+        <w:rPr>
+          <w:rStyle w:val="eop"/>
+          <w:rFonts w:ascii="Calibri" w:hAnsi="Calibri" w:cs="Calibri"/>
+          <w:b/>
+          <w:bCs/>
+          <w:sz w:val="21"/>
+          <w:szCs w:val="21"/>
+        </w:rPr>
+        <w:t xml:space="preserve"> NPC</w:t>
+      </w:r>
+    </w:p>
+    <w:p>
+      <w:pPr>
+        <w:pStyle w:val="paragraph"/>
+        <w:numPr>
+          <w:ilvl w:val="0"/>
+          <w:numId w:val="6"/>
+        </w:numPr>
+        <w:spacing w:before="0" w:beforeAutospacing="0" w:after="0" w:afterAutospacing="0"/>
+        <w:textAlignment w:val="baseline"/>
+        <w:rPr>
+          <w:rStyle w:val="eop"/>
+          <w:rFonts w:ascii="Calibri" w:hAnsi="Calibri" w:cs="Calibri"/>
+          <w:sz w:val="21"/>
+          <w:szCs w:val="21"/>
+        </w:rPr>
+      </w:pPr>
+      <w:r>
+        <w:rPr>
+          <w:rStyle w:val="eop"/>
+          <w:rFonts w:ascii="Calibri" w:hAnsi="Calibri" w:cs="Calibri"/>
+          <w:sz w:val="21"/>
+          <w:szCs w:val="21"/>
+        </w:rPr>
+        <w:t xml:space="preserve">pridaný </w:t>
+      </w:r>
+      <w:proofErr w:type="spellStart"/>
+      <w:r>
+        <w:rPr>
+          <w:rStyle w:val="eop"/>
+          <w:rFonts w:ascii="Calibri" w:hAnsi="Calibri" w:cs="Calibri"/>
+          <w:b/>
+          <w:bCs/>
+          <w:sz w:val="21"/>
+          <w:szCs w:val="21"/>
+        </w:rPr>
+        <w:t>Interaction</w:t>
+      </w:r>
+      <w:proofErr w:type="spellEnd"/>
+      <w:r>
+        <w:rPr>
+          <w:rStyle w:val="eop"/>
+          <w:rFonts w:ascii="Calibri" w:hAnsi="Calibri" w:cs="Calibri"/>
+          <w:b/>
+          <w:bCs/>
+          <w:sz w:val="21"/>
+          <w:szCs w:val="21"/>
+        </w:rPr>
+        <w:t xml:space="preserve"> </w:t>
+      </w:r>
+      <w:proofErr w:type="spellStart"/>
+      <w:r>
+        <w:rPr>
+          <w:rStyle w:val="eop"/>
+          <w:rFonts w:ascii="Calibri" w:hAnsi="Calibri" w:cs="Calibri"/>
+          <w:b/>
+          <w:bCs/>
+          <w:sz w:val="21"/>
+          <w:szCs w:val="21"/>
+        </w:rPr>
+        <w:t>Range</w:t>
+      </w:r>
+      <w:proofErr w:type="spellEnd"/>
+    </w:p>
+    <w:p>
+      <w:pPr>
+        <w:pStyle w:val="paragraph"/>
+        <w:numPr>
+          <w:ilvl w:val="0"/>
+          <w:numId w:val="6"/>
+        </w:numPr>
+        <w:spacing w:before="0" w:beforeAutospacing="0" w:after="0" w:afterAutospacing="0"/>
+        <w:textAlignment w:val="baseline"/>
+        <w:rPr>
+          <w:rStyle w:val="eop"/>
+          <w:rFonts w:ascii="Calibri" w:hAnsi="Calibri" w:cs="Calibri"/>
+          <w:sz w:val="21"/>
+          <w:szCs w:val="21"/>
+        </w:rPr>
+      </w:pPr>
+      <w:r>
+        <w:rPr>
+          <w:rStyle w:val="eop"/>
+          <w:rFonts w:ascii="Calibri" w:hAnsi="Calibri" w:cs="Calibri"/>
+          <w:sz w:val="21"/>
+          <w:szCs w:val="21"/>
+        </w:rPr>
         <w:t xml:space="preserve">upravený </w:t>
       </w:r>
       <w:proofErr w:type="spellStart"/>
@@ -1112,16 +1270,7 @@
           <w:sz w:val="19"/>
           <w:szCs w:val="19"/>
         </w:rPr>
-        <w:t>]</w:t>
-      </w:r>
-      <w:r>
-        <w:rPr>
-          <w:rFonts w:ascii="Consolas" w:hAnsi="Consolas" w:cs="Consolas"/>
-          <w:color w:val="000000"/>
-          <w:sz w:val="19"/>
-          <w:szCs w:val="19"/>
-        </w:rPr>
-        <w:t xml:space="preserve">, </w:t>
+        <w:t xml:space="preserve">], </w:t>
       </w:r>
       <w:proofErr w:type="spellStart"/>
       <w:r>
@@ -1265,17 +1414,17 @@
           <w:sz w:val="21"/>
           <w:szCs w:val="21"/>
         </w:rPr>
-        <w:t> </w:t>
-      </w:r>
-      <w:proofErr w:type="spellStart"/>
-      <w:r>
-        <w:rPr>
-          <w:rStyle w:val="eop"/>
-          <w:rFonts w:ascii="Calibri" w:hAnsi="Calibri" w:cs="Calibri"/>
-          <w:sz w:val="21"/>
-          <w:szCs w:val="21"/>
-        </w:rPr>
-        <w:t>Capsule</w:t>
+        <w:t>„</w:t>
+      </w:r>
+      <w:proofErr w:type="spellStart"/>
+      <w:r>
+        <w:rPr>
+          <w:rStyle w:val="eop"/>
+          <w:rFonts w:ascii="Calibri" w:hAnsi="Calibri" w:cs="Calibri"/>
+          <w:sz w:val="21"/>
+          <w:szCs w:val="21"/>
+        </w:rPr>
+        <w:t>Nahana</w:t>
       </w:r>
       <w:proofErr w:type="spellEnd"/>
       <w:r>
@@ -1295,9 +1444,98 @@
           <w:sz w:val="21"/>
           <w:szCs w:val="21"/>
         </w:rPr>
-        <w:t>collider</w:t>
-      </w:r>
-      <w:proofErr w:type="spellEnd"/>
+        <w:t>playera</w:t>
+      </w:r>
+      <w:proofErr w:type="spellEnd"/>
+      <w:r>
+        <w:rPr>
+          <w:rStyle w:val="eop"/>
+          <w:rFonts w:ascii="Calibri" w:hAnsi="Calibri" w:cs="Calibri"/>
+          <w:sz w:val="21"/>
+          <w:szCs w:val="21"/>
+        </w:rPr>
+        <w:t xml:space="preserve"> ak je v </w:t>
+      </w:r>
+      <w:proofErr w:type="spellStart"/>
+      <w:r>
+        <w:rPr>
+          <w:rStyle w:val="eop"/>
+          <w:rFonts w:ascii="Calibri" w:hAnsi="Calibri" w:cs="Calibri"/>
+          <w:sz w:val="21"/>
+          <w:szCs w:val="21"/>
+        </w:rPr>
+        <w:t>blizkosti</w:t>
+      </w:r>
+      <w:proofErr w:type="spellEnd"/>
+      <w:r>
+        <w:rPr>
+          <w:rStyle w:val="eop"/>
+          <w:rFonts w:ascii="Calibri" w:hAnsi="Calibri" w:cs="Calibri"/>
+          <w:sz w:val="21"/>
+          <w:szCs w:val="21"/>
+        </w:rPr>
+        <w:t xml:space="preserve">, ak </w:t>
+      </w:r>
+      <w:proofErr w:type="spellStart"/>
+      <w:r>
+        <w:rPr>
+          <w:rStyle w:val="eop"/>
+          <w:rFonts w:ascii="Calibri" w:hAnsi="Calibri" w:cs="Calibri"/>
+          <w:sz w:val="21"/>
+          <w:szCs w:val="21"/>
+        </w:rPr>
+        <w:t>hrac</w:t>
+      </w:r>
+      <w:proofErr w:type="spellEnd"/>
+      <w:r>
+        <w:rPr>
+          <w:rStyle w:val="eop"/>
+          <w:rFonts w:ascii="Calibri" w:hAnsi="Calibri" w:cs="Calibri"/>
+          <w:sz w:val="21"/>
+          <w:szCs w:val="21"/>
+        </w:rPr>
+        <w:t xml:space="preserve"> ujde tak sa </w:t>
+      </w:r>
+      <w:proofErr w:type="spellStart"/>
+      <w:r>
+        <w:rPr>
+          <w:rStyle w:val="eop"/>
+          <w:rFonts w:ascii="Calibri" w:hAnsi="Calibri" w:cs="Calibri"/>
+          <w:sz w:val="21"/>
+          <w:szCs w:val="21"/>
+        </w:rPr>
+        <w:t>vrati</w:t>
+      </w:r>
+      <w:proofErr w:type="spellEnd"/>
+      <w:r>
+        <w:rPr>
+          <w:rStyle w:val="eop"/>
+          <w:rFonts w:ascii="Calibri" w:hAnsi="Calibri" w:cs="Calibri"/>
+          <w:sz w:val="21"/>
+          <w:szCs w:val="21"/>
+        </w:rPr>
+        <w:t xml:space="preserve"> na svoj </w:t>
+      </w:r>
+      <w:proofErr w:type="spellStart"/>
+      <w:r>
+        <w:rPr>
+          <w:rStyle w:val="eop"/>
+          <w:rFonts w:ascii="Calibri" w:hAnsi="Calibri" w:cs="Calibri"/>
+          <w:sz w:val="21"/>
+          <w:szCs w:val="21"/>
+        </w:rPr>
+        <w:t>spawn</w:t>
+      </w:r>
+      <w:proofErr w:type="spellEnd"/>
+      <w:r>
+        <w:rPr>
+          <w:rStyle w:val="eop"/>
+          <w:rFonts w:ascii="Calibri" w:hAnsi="Calibri" w:cs="Calibri"/>
+          <w:sz w:val="21"/>
+          <w:szCs w:val="21"/>
+        </w:rPr>
+        <w:t xml:space="preserve"> point“</w:t>
+      </w:r>
     </w:p>
     <w:p>
       <w:pPr>
@@ -1332,7 +1570,27 @@
           <w:sz w:val="21"/>
           <w:szCs w:val="21"/>
         </w:rPr>
-        <w:t>RigidBody</w:t>
+        <w:t>Capsule</w:t>
+      </w:r>
+      <w:proofErr w:type="spellEnd"/>
+      <w:r>
+        <w:rPr>
+          <w:rStyle w:val="eop"/>
+          <w:rFonts w:ascii="Calibri" w:hAnsi="Calibri" w:cs="Calibri"/>
+          <w:sz w:val="21"/>
+          <w:szCs w:val="21"/>
+        </w:rPr>
+        <w:t xml:space="preserve"> </w:t>
+      </w:r>
+      <w:proofErr w:type="spellStart"/>
+      <w:r>
+        <w:rPr>
+          <w:rStyle w:val="eop"/>
+          <w:rFonts w:ascii="Calibri" w:hAnsi="Calibri" w:cs="Calibri"/>
+          <w:sz w:val="21"/>
+          <w:szCs w:val="21"/>
+        </w:rPr>
+        <w:t>collider</w:t>
       </w:r>
       <w:proofErr w:type="spellEnd"/>
     </w:p>
@@ -1369,38 +1627,9 @@
           <w:sz w:val="21"/>
           <w:szCs w:val="21"/>
         </w:rPr>
-        <w:t>Enemy</w:t>
-      </w:r>
-      <w:proofErr w:type="spellEnd"/>
-      <w:r>
-        <w:rPr>
-          <w:rStyle w:val="eop"/>
-          <w:rFonts w:ascii="Calibri" w:hAnsi="Calibri" w:cs="Calibri"/>
-          <w:sz w:val="21"/>
-          <w:szCs w:val="21"/>
-        </w:rPr>
-        <w:t xml:space="preserve"> (</w:t>
-      </w:r>
-      <w:proofErr w:type="spellStart"/>
-      <w:r>
-        <w:rPr>
-          <w:rStyle w:val="eop"/>
-          <w:rFonts w:ascii="Calibri" w:hAnsi="Calibri" w:cs="Calibri"/>
-          <w:sz w:val="21"/>
-          <w:szCs w:val="21"/>
-        </w:rPr>
-        <w:t>Script</w:t>
-      </w:r>
-      <w:proofErr w:type="spellEnd"/>
-      <w:r>
-        <w:rPr>
-          <w:rStyle w:val="eop"/>
-          <w:rFonts w:ascii="Calibri" w:hAnsi="Calibri" w:cs="Calibri"/>
-          <w:sz w:val="21"/>
-          <w:szCs w:val="21"/>
-        </w:rPr>
-        <w:t>)</w:t>
-      </w:r>
+        <w:t>RigidBody</w:t>
+      </w:r>
+      <w:proofErr w:type="spellEnd"/>
     </w:p>
     <w:p>
       <w:pPr>
@@ -1425,6 +1654,118 @@
           <w:sz w:val="21"/>
           <w:szCs w:val="21"/>
         </w:rPr>
+        <w:t> </w:t>
+      </w:r>
+      <w:proofErr w:type="spellStart"/>
+      <w:r>
+        <w:rPr>
+          <w:rStyle w:val="eop"/>
+          <w:rFonts w:ascii="Calibri" w:hAnsi="Calibri" w:cs="Calibri"/>
+          <w:sz w:val="21"/>
+          <w:szCs w:val="21"/>
+        </w:rPr>
+        <w:t>Enemy</w:t>
+      </w:r>
+      <w:proofErr w:type="spellEnd"/>
+      <w:r>
+        <w:rPr>
+          <w:rStyle w:val="eop"/>
+          <w:rFonts w:ascii="Calibri" w:hAnsi="Calibri" w:cs="Calibri"/>
+          <w:sz w:val="21"/>
+          <w:szCs w:val="21"/>
+        </w:rPr>
+        <w:t xml:space="preserve"> (</w:t>
+      </w:r>
+      <w:proofErr w:type="spellStart"/>
+      <w:r>
+        <w:rPr>
+          <w:rStyle w:val="eop"/>
+          <w:rFonts w:ascii="Calibri" w:hAnsi="Calibri" w:cs="Calibri"/>
+          <w:sz w:val="21"/>
+          <w:szCs w:val="21"/>
+        </w:rPr>
+        <w:t>Script</w:t>
+      </w:r>
+      <w:proofErr w:type="spellEnd"/>
+      <w:r>
+        <w:rPr>
+          <w:rStyle w:val="eop"/>
+          <w:rFonts w:ascii="Calibri" w:hAnsi="Calibri" w:cs="Calibri"/>
+          <w:sz w:val="21"/>
+          <w:szCs w:val="21"/>
+        </w:rPr>
+        <w:t>)</w:t>
+      </w:r>
+    </w:p>
+    <w:p>
+      <w:pPr>
+        <w:pStyle w:val="paragraph"/>
+        <w:numPr>
+          <w:ilvl w:val="1"/>
+          <w:numId w:val="6"/>
+        </w:numPr>
+        <w:spacing w:before="0" w:beforeAutospacing="0" w:after="0" w:afterAutospacing="0"/>
+        <w:textAlignment w:val="baseline"/>
+        <w:rPr>
+          <w:rStyle w:val="eop"/>
+          <w:rFonts w:ascii="Calibri" w:hAnsi="Calibri" w:cs="Calibri"/>
+          <w:sz w:val="21"/>
+          <w:szCs w:val="21"/>
+        </w:rPr>
+      </w:pPr>
+      <w:r>
+        <w:rPr>
+          <w:rStyle w:val="eop"/>
+          <w:rFonts w:ascii="Calibri" w:hAnsi="Calibri" w:cs="Calibri"/>
+          <w:sz w:val="21"/>
+          <w:szCs w:val="21"/>
+        </w:rPr>
+        <w:t> </w:t>
+      </w:r>
+      <w:proofErr w:type="spellStart"/>
+      <w:r>
+        <w:rPr>
+          <w:rStyle w:val="eop"/>
+          <w:rFonts w:ascii="Calibri" w:hAnsi="Calibri" w:cs="Calibri"/>
+          <w:sz w:val="21"/>
+          <w:szCs w:val="21"/>
+        </w:rPr>
+        <w:t>Material</w:t>
+      </w:r>
+      <w:proofErr w:type="spellEnd"/>
+      <w:r>
+        <w:rPr>
+          <w:rStyle w:val="eop"/>
+          <w:rFonts w:ascii="Calibri" w:hAnsi="Calibri" w:cs="Calibri"/>
+          <w:sz w:val="21"/>
+          <w:szCs w:val="21"/>
+        </w:rPr>
+        <w:t xml:space="preserve"> červená farba</w:t>
+      </w:r>
+    </w:p>
+    <w:p>
+      <w:pPr>
+        <w:pStyle w:val="paragraph"/>
+        <w:numPr>
+          <w:ilvl w:val="1"/>
+          <w:numId w:val="6"/>
+        </w:numPr>
+        <w:spacing w:before="0" w:beforeAutospacing="0" w:after="0" w:afterAutospacing="0"/>
+        <w:textAlignment w:val="baseline"/>
+        <w:rPr>
+          <w:rStyle w:val="eop"/>
+          <w:rFonts w:ascii="Calibri" w:hAnsi="Calibri" w:cs="Calibri"/>
+          <w:sz w:val="21"/>
+          <w:szCs w:val="21"/>
+        </w:rPr>
+      </w:pPr>
+      <w:r>
+        <w:rPr>
+          <w:rStyle w:val="eop"/>
+          <w:rFonts w:ascii="Calibri" w:hAnsi="Calibri" w:cs="Calibri"/>
+          <w:sz w:val="21"/>
+          <w:szCs w:val="21"/>
+        </w:rPr>
         <w:t> Tag „</w:t>
       </w:r>
       <w:proofErr w:type="spellStart"/>
@@ -1471,9 +1812,28 @@
           <w:sz w:val="21"/>
           <w:szCs w:val="21"/>
         </w:rPr>
-        <w:t xml:space="preserve">Upravený </w:t>
-      </w:r>
-      <w:proofErr w:type="spellStart"/>
+        <w:t xml:space="preserve">Pridaný </w:t>
+      </w:r>
+      <w:proofErr w:type="spellStart"/>
+      <w:r>
+        <w:rPr>
+          <w:rStyle w:val="eop"/>
+          <w:rFonts w:ascii="Calibri" w:hAnsi="Calibri" w:cs="Calibri"/>
+          <w:sz w:val="21"/>
+          <w:szCs w:val="21"/>
+        </w:rPr>
+        <w:t>GameObject</w:t>
+      </w:r>
+      <w:proofErr w:type="spellEnd"/>
+      <w:r>
+        <w:rPr>
+          <w:rStyle w:val="eop"/>
+          <w:rFonts w:ascii="Calibri" w:hAnsi="Calibri" w:cs="Calibri"/>
+          <w:sz w:val="21"/>
+          <w:szCs w:val="21"/>
+        </w:rPr>
+        <w:t xml:space="preserve"> </w:t>
+      </w:r>
       <w:r>
         <w:rPr>
           <w:rStyle w:val="eop"/>
@@ -1483,17 +1843,7 @@
           <w:sz w:val="21"/>
           <w:szCs w:val="21"/>
         </w:rPr>
-        <w:t>Player</w:t>
-      </w:r>
-      <w:proofErr w:type="spellEnd"/>
-      <w:r>
-        <w:rPr>
-          <w:rStyle w:val="eop"/>
-          <w:rFonts w:ascii="Calibri" w:hAnsi="Calibri" w:cs="Calibri"/>
-          <w:sz w:val="21"/>
-          <w:szCs w:val="21"/>
-        </w:rPr>
-        <w:t>:</w:t>
+        <w:t>NPC</w:t>
       </w:r>
     </w:p>
     <w:p>
@@ -1519,17 +1869,63 @@
           <w:sz w:val="21"/>
           <w:szCs w:val="21"/>
         </w:rPr>
-        <w:t xml:space="preserve"> Vnorený </w:t>
-      </w:r>
-      <w:proofErr w:type="spellStart"/>
-      <w:r>
-        <w:rPr>
-          <w:rStyle w:val="eop"/>
-          <w:rFonts w:ascii="Calibri" w:hAnsi="Calibri" w:cs="Calibri"/>
-          <w:sz w:val="21"/>
-          <w:szCs w:val="21"/>
-        </w:rPr>
-        <w:t>gameObject</w:t>
+        <w:t xml:space="preserve">„Interakcia </w:t>
+      </w:r>
+      <w:proofErr w:type="spellStart"/>
+      <w:r>
+        <w:rPr>
+          <w:rStyle w:val="eop"/>
+          <w:rFonts w:ascii="Calibri" w:hAnsi="Calibri" w:cs="Calibri"/>
+          <w:sz w:val="21"/>
+          <w:szCs w:val="21"/>
+        </w:rPr>
+        <w:t>hraca</w:t>
+      </w:r>
+      <w:proofErr w:type="spellEnd"/>
+      <w:r>
+        <w:rPr>
+          <w:rStyle w:val="eop"/>
+          <w:rFonts w:ascii="Calibri" w:hAnsi="Calibri" w:cs="Calibri"/>
+          <w:sz w:val="21"/>
+          <w:szCs w:val="21"/>
+        </w:rPr>
+        <w:t xml:space="preserve"> s NPC pomocou kliku“</w:t>
+      </w:r>
+    </w:p>
+    <w:p>
+      <w:pPr>
+        <w:pStyle w:val="paragraph"/>
+        <w:numPr>
+          <w:ilvl w:val="1"/>
+          <w:numId w:val="6"/>
+        </w:numPr>
+        <w:spacing w:before="0" w:beforeAutospacing="0" w:after="0" w:afterAutospacing="0"/>
+        <w:textAlignment w:val="baseline"/>
+        <w:rPr>
+          <w:rStyle w:val="eop"/>
+          <w:rFonts w:ascii="Calibri" w:hAnsi="Calibri" w:cs="Calibri"/>
+          <w:sz w:val="21"/>
+          <w:szCs w:val="21"/>
+        </w:rPr>
+      </w:pPr>
+      <w:r>
+        <w:rPr>
+          <w:rStyle w:val="eop"/>
+          <w:rFonts w:ascii="Calibri" w:hAnsi="Calibri" w:cs="Calibri"/>
+          <w:sz w:val="21"/>
+          <w:szCs w:val="21"/>
+        </w:rPr>
+        <w:t> </w:t>
+      </w:r>
+      <w:proofErr w:type="spellStart"/>
+      <w:r>
+        <w:rPr>
+          <w:rStyle w:val="eop"/>
+          <w:rFonts w:ascii="Calibri" w:hAnsi="Calibri" w:cs="Calibri"/>
+          <w:sz w:val="21"/>
+          <w:szCs w:val="21"/>
+        </w:rPr>
+        <w:t>Capsule</w:t>
       </w:r>
       <w:proofErr w:type="spellEnd"/>
       <w:r>
@@ -1540,6 +1936,201 @@
           <w:szCs w:val="21"/>
         </w:rPr>
         <w:t xml:space="preserve"> </w:t>
+      </w:r>
+      <w:proofErr w:type="spellStart"/>
+      <w:r>
+        <w:rPr>
+          <w:rStyle w:val="eop"/>
+          <w:rFonts w:ascii="Calibri" w:hAnsi="Calibri" w:cs="Calibri"/>
+          <w:sz w:val="21"/>
+          <w:szCs w:val="21"/>
+        </w:rPr>
+        <w:t>Collider</w:t>
+      </w:r>
+      <w:proofErr w:type="spellEnd"/>
+    </w:p>
+    <w:p>
+      <w:pPr>
+        <w:pStyle w:val="paragraph"/>
+        <w:numPr>
+          <w:ilvl w:val="1"/>
+          <w:numId w:val="6"/>
+        </w:numPr>
+        <w:spacing w:before="0" w:beforeAutospacing="0" w:after="0" w:afterAutospacing="0"/>
+        <w:textAlignment w:val="baseline"/>
+        <w:rPr>
+          <w:rStyle w:val="eop"/>
+          <w:rFonts w:ascii="Calibri" w:hAnsi="Calibri" w:cs="Calibri"/>
+          <w:sz w:val="21"/>
+          <w:szCs w:val="21"/>
+        </w:rPr>
+      </w:pPr>
+      <w:r>
+        <w:rPr>
+          <w:rStyle w:val="eop"/>
+          <w:rFonts w:ascii="Calibri" w:hAnsi="Calibri" w:cs="Calibri"/>
+          <w:sz w:val="21"/>
+          <w:szCs w:val="21"/>
+        </w:rPr>
+        <w:t> </w:t>
+      </w:r>
+      <w:proofErr w:type="spellStart"/>
+      <w:r>
+        <w:rPr>
+          <w:rStyle w:val="eop"/>
+          <w:rFonts w:ascii="Calibri" w:hAnsi="Calibri" w:cs="Calibri"/>
+          <w:sz w:val="21"/>
+          <w:szCs w:val="21"/>
+        </w:rPr>
+        <w:t>RigidBody</w:t>
+      </w:r>
+      <w:proofErr w:type="spellEnd"/>
+      <w:r>
+        <w:rPr>
+          <w:rStyle w:val="eop"/>
+          <w:rFonts w:ascii="Calibri" w:hAnsi="Calibri" w:cs="Calibri"/>
+          <w:sz w:val="21"/>
+          <w:szCs w:val="21"/>
+        </w:rPr>
+        <w:t xml:space="preserve"> (</w:t>
+      </w:r>
+      <w:proofErr w:type="spellStart"/>
+      <w:r>
+        <w:rPr>
+          <w:rStyle w:val="eop"/>
+          <w:rFonts w:ascii="Calibri" w:hAnsi="Calibri" w:cs="Calibri"/>
+          <w:sz w:val="21"/>
+          <w:szCs w:val="21"/>
+        </w:rPr>
+        <w:t>non-kinematic</w:t>
+      </w:r>
+      <w:proofErr w:type="spellEnd"/>
+      <w:r>
+        <w:rPr>
+          <w:rStyle w:val="eop"/>
+          <w:rFonts w:ascii="Calibri" w:hAnsi="Calibri" w:cs="Calibri"/>
+          <w:sz w:val="21"/>
+          <w:szCs w:val="21"/>
+        </w:rPr>
+        <w:t>)</w:t>
+      </w:r>
+    </w:p>
+    <w:p>
+      <w:pPr>
+        <w:pStyle w:val="paragraph"/>
+        <w:numPr>
+          <w:ilvl w:val="1"/>
+          <w:numId w:val="6"/>
+        </w:numPr>
+        <w:spacing w:before="0" w:beforeAutospacing="0" w:after="0" w:afterAutospacing="0"/>
+        <w:textAlignment w:val="baseline"/>
+        <w:rPr>
+          <w:rStyle w:val="eop"/>
+          <w:rFonts w:ascii="Calibri" w:hAnsi="Calibri" w:cs="Calibri"/>
+          <w:sz w:val="21"/>
+          <w:szCs w:val="21"/>
+        </w:rPr>
+      </w:pPr>
+      <w:r>
+        <w:rPr>
+          <w:rStyle w:val="eop"/>
+          <w:rFonts w:ascii="Calibri" w:hAnsi="Calibri" w:cs="Calibri"/>
+          <w:sz w:val="21"/>
+          <w:szCs w:val="21"/>
+        </w:rPr>
+        <w:t> NPC (</w:t>
+      </w:r>
+      <w:proofErr w:type="spellStart"/>
+      <w:r>
+        <w:rPr>
+          <w:rStyle w:val="eop"/>
+          <w:rFonts w:ascii="Calibri" w:hAnsi="Calibri" w:cs="Calibri"/>
+          <w:sz w:val="21"/>
+          <w:szCs w:val="21"/>
+        </w:rPr>
+        <w:t>Script</w:t>
+      </w:r>
+      <w:proofErr w:type="spellEnd"/>
+      <w:r>
+        <w:rPr>
+          <w:rStyle w:val="eop"/>
+          <w:rFonts w:ascii="Calibri" w:hAnsi="Calibri" w:cs="Calibri"/>
+          <w:sz w:val="21"/>
+          <w:szCs w:val="21"/>
+        </w:rPr>
+        <w:t>)</w:t>
+      </w:r>
+    </w:p>
+    <w:p>
+      <w:pPr>
+        <w:pStyle w:val="paragraph"/>
+        <w:numPr>
+          <w:ilvl w:val="1"/>
+          <w:numId w:val="6"/>
+        </w:numPr>
+        <w:spacing w:before="0" w:beforeAutospacing="0" w:after="0" w:afterAutospacing="0"/>
+        <w:textAlignment w:val="baseline"/>
+        <w:rPr>
+          <w:rStyle w:val="eop"/>
+          <w:rFonts w:ascii="Calibri" w:hAnsi="Calibri" w:cs="Calibri"/>
+          <w:sz w:val="21"/>
+          <w:szCs w:val="21"/>
+        </w:rPr>
+      </w:pPr>
+      <w:r>
+        <w:rPr>
+          <w:rStyle w:val="eop"/>
+          <w:rFonts w:ascii="Calibri" w:hAnsi="Calibri" w:cs="Calibri"/>
+          <w:sz w:val="21"/>
+          <w:szCs w:val="21"/>
+        </w:rPr>
+        <w:t> </w:t>
+      </w:r>
+      <w:proofErr w:type="spellStart"/>
+      <w:r>
+        <w:rPr>
+          <w:rStyle w:val="eop"/>
+          <w:rFonts w:ascii="Calibri" w:hAnsi="Calibri" w:cs="Calibri"/>
+          <w:sz w:val="21"/>
+          <w:szCs w:val="21"/>
+        </w:rPr>
+        <w:t>Material</w:t>
+      </w:r>
+      <w:proofErr w:type="spellEnd"/>
+      <w:r>
+        <w:rPr>
+          <w:rStyle w:val="eop"/>
+          <w:rFonts w:ascii="Calibri" w:hAnsi="Calibri" w:cs="Calibri"/>
+          <w:sz w:val="21"/>
+          <w:szCs w:val="21"/>
+        </w:rPr>
+        <w:t xml:space="preserve"> zelená farba</w:t>
+      </w:r>
+    </w:p>
+    <w:p>
+      <w:pPr>
+        <w:pStyle w:val="paragraph"/>
+        <w:numPr>
+          <w:ilvl w:val="0"/>
+          <w:numId w:val="6"/>
+        </w:numPr>
+        <w:spacing w:before="0" w:beforeAutospacing="0" w:after="0" w:afterAutospacing="0"/>
+        <w:textAlignment w:val="baseline"/>
+        <w:rPr>
+          <w:rStyle w:val="eop"/>
+          <w:rFonts w:ascii="Calibri" w:hAnsi="Calibri" w:cs="Calibri"/>
+          <w:sz w:val="21"/>
+          <w:szCs w:val="21"/>
+        </w:rPr>
+      </w:pPr>
+      <w:r>
+        <w:rPr>
+          <w:rStyle w:val="eop"/>
+          <w:rFonts w:ascii="Calibri" w:hAnsi="Calibri" w:cs="Calibri"/>
+          <w:sz w:val="21"/>
+          <w:szCs w:val="21"/>
+        </w:rPr>
+        <w:t xml:space="preserve">Upravený </w:t>
       </w:r>
       <w:proofErr w:type="spellStart"/>
       <w:r>
@@ -1551,7 +2142,53 @@
           <w:sz w:val="21"/>
           <w:szCs w:val="21"/>
         </w:rPr>
-        <w:t>Melee</w:t>
+        <w:t>Player</w:t>
+      </w:r>
+      <w:proofErr w:type="spellEnd"/>
+      <w:r>
+        <w:rPr>
+          <w:rStyle w:val="eop"/>
+          <w:rFonts w:ascii="Calibri" w:hAnsi="Calibri" w:cs="Calibri"/>
+          <w:sz w:val="21"/>
+          <w:szCs w:val="21"/>
+        </w:rPr>
+        <w:t>:</w:t>
+      </w:r>
+    </w:p>
+    <w:p>
+      <w:pPr>
+        <w:pStyle w:val="paragraph"/>
+        <w:numPr>
+          <w:ilvl w:val="1"/>
+          <w:numId w:val="6"/>
+        </w:numPr>
+        <w:spacing w:before="0" w:beforeAutospacing="0" w:after="0" w:afterAutospacing="0"/>
+        <w:textAlignment w:val="baseline"/>
+        <w:rPr>
+          <w:rStyle w:val="eop"/>
+          <w:rFonts w:ascii="Calibri" w:hAnsi="Calibri" w:cs="Calibri"/>
+          <w:sz w:val="21"/>
+          <w:szCs w:val="21"/>
+        </w:rPr>
+      </w:pPr>
+      <w:r>
+        <w:rPr>
+          <w:rStyle w:val="eop"/>
+          <w:rFonts w:ascii="Calibri" w:hAnsi="Calibri" w:cs="Calibri"/>
+          <w:sz w:val="21"/>
+          <w:szCs w:val="21"/>
+        </w:rPr>
+        <w:t xml:space="preserve"> Vnorený </w:t>
+      </w:r>
+      <w:proofErr w:type="spellStart"/>
+      <w:r>
+        <w:rPr>
+          <w:rStyle w:val="eop"/>
+          <w:rFonts w:ascii="Calibri" w:hAnsi="Calibri" w:cs="Calibri"/>
+          <w:sz w:val="21"/>
+          <w:szCs w:val="21"/>
+        </w:rPr>
+        <w:t>gameObject</w:t>
       </w:r>
       <w:proofErr w:type="spellEnd"/>
       <w:r>
@@ -1573,10 +2210,30 @@
           <w:sz w:val="21"/>
           <w:szCs w:val="21"/>
         </w:rPr>
+        <w:t>Melee</w:t>
+      </w:r>
+      <w:proofErr w:type="spellEnd"/>
+      <w:r>
+        <w:rPr>
+          <w:rStyle w:val="eop"/>
+          <w:rFonts w:ascii="Calibri" w:hAnsi="Calibri" w:cs="Calibri"/>
+          <w:sz w:val="21"/>
+          <w:szCs w:val="21"/>
+        </w:rPr>
+        <w:t xml:space="preserve"> </w:t>
+      </w:r>
+      <w:proofErr w:type="spellStart"/>
+      <w:r>
+        <w:rPr>
+          <w:rStyle w:val="eop"/>
+          <w:rFonts w:ascii="Calibri" w:hAnsi="Calibri" w:cs="Calibri"/>
+          <w:b/>
+          <w:bCs/>
+          <w:sz w:val="21"/>
+          <w:szCs w:val="21"/>
+        </w:rPr>
         <w:t>Range</w:t>
       </w:r>
-      <w:bookmarkStart w:id="0" w:name="_GoBack"/>
-      <w:bookmarkEnd w:id="0"/>
       <w:proofErr w:type="spellEnd"/>
     </w:p>
     <w:p>
@@ -1700,27 +2357,366 @@
           <w:szCs w:val="21"/>
         </w:rPr>
       </w:pPr>
+      <w:proofErr w:type="spellStart"/>
+      <w:r>
+        <w:rPr>
+          <w:rStyle w:val="eop"/>
+          <w:rFonts w:ascii="Calibri" w:hAnsi="Calibri" w:cs="Calibri"/>
+          <w:sz w:val="21"/>
+          <w:szCs w:val="21"/>
+        </w:rPr>
+        <w:t>Layer</w:t>
+      </w:r>
+      <w:proofErr w:type="spellEnd"/>
+      <w:r>
+        <w:rPr>
+          <w:rStyle w:val="eop"/>
+          <w:rFonts w:ascii="Calibri" w:hAnsi="Calibri" w:cs="Calibri"/>
+          <w:sz w:val="21"/>
+          <w:szCs w:val="21"/>
+        </w:rPr>
+        <w:t xml:space="preserve"> : </w:t>
+      </w:r>
+      <w:proofErr w:type="spellStart"/>
+      <w:r>
+        <w:rPr>
+          <w:rStyle w:val="eop"/>
+          <w:rFonts w:ascii="Calibri" w:hAnsi="Calibri" w:cs="Calibri"/>
+          <w:sz w:val="21"/>
+          <w:szCs w:val="21"/>
+        </w:rPr>
+        <w:t>Ignore</w:t>
+      </w:r>
+      <w:proofErr w:type="spellEnd"/>
+      <w:r>
+        <w:rPr>
+          <w:rStyle w:val="eop"/>
+          <w:rFonts w:ascii="Calibri" w:hAnsi="Calibri" w:cs="Calibri"/>
+          <w:sz w:val="21"/>
+          <w:szCs w:val="21"/>
+        </w:rPr>
+        <w:t xml:space="preserve"> </w:t>
+      </w:r>
+      <w:proofErr w:type="spellStart"/>
+      <w:r>
+        <w:rPr>
+          <w:rStyle w:val="eop"/>
+          <w:rFonts w:ascii="Calibri" w:hAnsi="Calibri" w:cs="Calibri"/>
+          <w:sz w:val="21"/>
+          <w:szCs w:val="21"/>
+        </w:rPr>
+        <w:t>Raycast</w:t>
+      </w:r>
+      <w:proofErr w:type="spellEnd"/>
+      <w:r>
+        <w:rPr>
+          <w:rStyle w:val="eop"/>
+          <w:rFonts w:ascii="Calibri" w:hAnsi="Calibri" w:cs="Calibri"/>
+          <w:sz w:val="21"/>
+          <w:szCs w:val="21"/>
+        </w:rPr>
+        <w:t xml:space="preserve"> – Bez tohto by to registrovalo </w:t>
+      </w:r>
+      <w:proofErr w:type="spellStart"/>
+      <w:r>
+        <w:rPr>
+          <w:rStyle w:val="eop"/>
+          <w:rFonts w:ascii="Calibri" w:hAnsi="Calibri" w:cs="Calibri"/>
+          <w:sz w:val="21"/>
+          <w:szCs w:val="21"/>
+        </w:rPr>
+        <w:t>Sphere</w:t>
+      </w:r>
+      <w:proofErr w:type="spellEnd"/>
+      <w:r>
+        <w:rPr>
+          <w:rStyle w:val="eop"/>
+          <w:rFonts w:ascii="Calibri" w:hAnsi="Calibri" w:cs="Calibri"/>
+          <w:sz w:val="21"/>
+          <w:szCs w:val="21"/>
+        </w:rPr>
+        <w:t xml:space="preserve"> </w:t>
+      </w:r>
+      <w:proofErr w:type="spellStart"/>
+      <w:r>
+        <w:rPr>
+          <w:rStyle w:val="eop"/>
+          <w:rFonts w:ascii="Calibri" w:hAnsi="Calibri" w:cs="Calibri"/>
+          <w:sz w:val="21"/>
+          <w:szCs w:val="21"/>
+        </w:rPr>
+        <w:t>collider</w:t>
+      </w:r>
+      <w:proofErr w:type="spellEnd"/>
+      <w:r>
+        <w:rPr>
+          <w:rStyle w:val="eop"/>
+          <w:rFonts w:ascii="Calibri" w:hAnsi="Calibri" w:cs="Calibri"/>
+          <w:sz w:val="21"/>
+          <w:szCs w:val="21"/>
+        </w:rPr>
+        <w:t xml:space="preserve"> a nie nepriateľa a nedalo by sa naňho kliknúť </w:t>
+      </w:r>
+    </w:p>
+    <w:p>
+      <w:pPr>
+        <w:pStyle w:val="paragraph"/>
+        <w:numPr>
+          <w:ilvl w:val="0"/>
+          <w:numId w:val="6"/>
+        </w:numPr>
+        <w:spacing w:before="0" w:beforeAutospacing="0" w:after="0" w:afterAutospacing="0"/>
+        <w:textAlignment w:val="baseline"/>
+        <w:rPr>
+          <w:rStyle w:val="eop"/>
+          <w:rFonts w:ascii="Calibri" w:hAnsi="Calibri" w:cs="Calibri"/>
+          <w:sz w:val="21"/>
+          <w:szCs w:val="21"/>
+        </w:rPr>
+      </w:pPr>
+      <w:r>
+        <w:rPr>
+          <w:rStyle w:val="eop"/>
+          <w:rFonts w:ascii="Calibri" w:hAnsi="Calibri" w:cs="Calibri"/>
+          <w:sz w:val="21"/>
+          <w:szCs w:val="21"/>
+        </w:rPr>
+        <w:t xml:space="preserve">Pridané </w:t>
+      </w:r>
+      <w:proofErr w:type="spellStart"/>
+      <w:r>
+        <w:rPr>
+          <w:rStyle w:val="eop"/>
+          <w:rFonts w:ascii="Calibri" w:hAnsi="Calibri" w:cs="Calibri"/>
+          <w:sz w:val="21"/>
+          <w:szCs w:val="21"/>
+        </w:rPr>
+        <w:t>bedničky</w:t>
+      </w:r>
+      <w:proofErr w:type="spellEnd"/>
+      <w:r>
+        <w:rPr>
+          <w:rStyle w:val="eop"/>
+          <w:rFonts w:ascii="Calibri" w:hAnsi="Calibri" w:cs="Calibri"/>
+          <w:sz w:val="21"/>
+          <w:szCs w:val="21"/>
+        </w:rPr>
+        <w:t xml:space="preserve"> (</w:t>
+      </w:r>
+      <w:proofErr w:type="spellStart"/>
+      <w:r>
+        <w:rPr>
+          <w:rStyle w:val="eop"/>
+          <w:rFonts w:ascii="Calibri" w:hAnsi="Calibri" w:cs="Calibri"/>
+          <w:sz w:val="21"/>
+          <w:szCs w:val="21"/>
+        </w:rPr>
+        <w:t>chest</w:t>
+      </w:r>
+      <w:proofErr w:type="spellEnd"/>
+      <w:r>
+        <w:rPr>
+          <w:rStyle w:val="eop"/>
+          <w:rFonts w:ascii="Calibri" w:hAnsi="Calibri" w:cs="Calibri"/>
+          <w:sz w:val="21"/>
+          <w:szCs w:val="21"/>
+        </w:rPr>
+        <w:t>)</w:t>
+      </w:r>
+    </w:p>
+    <w:p>
+      <w:pPr>
+        <w:pStyle w:val="paragraph"/>
+        <w:numPr>
+          <w:ilvl w:val="1"/>
+          <w:numId w:val="6"/>
+        </w:numPr>
+        <w:spacing w:before="0" w:beforeAutospacing="0" w:after="0" w:afterAutospacing="0"/>
+        <w:textAlignment w:val="baseline"/>
+        <w:rPr>
+          <w:rStyle w:val="eop"/>
+          <w:rFonts w:ascii="Calibri" w:hAnsi="Calibri" w:cs="Calibri"/>
+          <w:sz w:val="21"/>
+          <w:szCs w:val="21"/>
+        </w:rPr>
+      </w:pPr>
+      <w:r>
+        <w:rPr>
+          <w:rStyle w:val="eop"/>
+          <w:rFonts w:ascii="Calibri" w:hAnsi="Calibri" w:cs="Calibri"/>
+          <w:sz w:val="21"/>
+          <w:szCs w:val="21"/>
+        </w:rPr>
+        <w:t xml:space="preserve"> Box </w:t>
+      </w:r>
+      <w:proofErr w:type="spellStart"/>
+      <w:r>
+        <w:rPr>
+          <w:rStyle w:val="eop"/>
+          <w:rFonts w:ascii="Calibri" w:hAnsi="Calibri" w:cs="Calibri"/>
+          <w:sz w:val="21"/>
+          <w:szCs w:val="21"/>
+        </w:rPr>
+        <w:t>Collider</w:t>
+      </w:r>
+      <w:proofErr w:type="spellEnd"/>
+    </w:p>
+    <w:p>
+      <w:pPr>
+        <w:pStyle w:val="paragraph"/>
+        <w:numPr>
+          <w:ilvl w:val="1"/>
+          <w:numId w:val="6"/>
+        </w:numPr>
+        <w:spacing w:before="0" w:beforeAutospacing="0" w:after="0" w:afterAutospacing="0"/>
+        <w:textAlignment w:val="baseline"/>
+        <w:rPr>
+          <w:rStyle w:val="eop"/>
+          <w:rFonts w:ascii="Calibri" w:hAnsi="Calibri" w:cs="Calibri"/>
+          <w:sz w:val="21"/>
+          <w:szCs w:val="21"/>
+        </w:rPr>
+      </w:pPr>
+      <w:r>
+        <w:rPr>
+          <w:rStyle w:val="eop"/>
+          <w:rFonts w:ascii="Calibri" w:hAnsi="Calibri" w:cs="Calibri"/>
+          <w:sz w:val="21"/>
+          <w:szCs w:val="21"/>
+        </w:rPr>
+        <w:t> </w:t>
+      </w:r>
+      <w:proofErr w:type="spellStart"/>
+      <w:r>
+        <w:rPr>
+          <w:rStyle w:val="eop"/>
+          <w:rFonts w:ascii="Calibri" w:hAnsi="Calibri" w:cs="Calibri"/>
+          <w:sz w:val="21"/>
+          <w:szCs w:val="21"/>
+        </w:rPr>
+        <w:t>M</w:t>
+      </w:r>
+      <w:r>
+        <w:rPr>
+          <w:rStyle w:val="eop"/>
+          <w:rFonts w:ascii="Calibri" w:hAnsi="Calibri" w:cs="Calibri"/>
+          <w:sz w:val="21"/>
+          <w:szCs w:val="21"/>
+        </w:rPr>
+        <w:t>aterial</w:t>
+      </w:r>
+      <w:proofErr w:type="spellEnd"/>
+      <w:r>
+        <w:rPr>
+          <w:rStyle w:val="eop"/>
+          <w:rFonts w:ascii="Calibri" w:hAnsi="Calibri" w:cs="Calibri"/>
+          <w:sz w:val="21"/>
+          <w:szCs w:val="21"/>
+        </w:rPr>
+        <w:t xml:space="preserve"> zlatá farba</w:t>
+      </w:r>
+    </w:p>
+    <w:p>
+      <w:pPr>
+        <w:pStyle w:val="paragraph"/>
+        <w:numPr>
+          <w:ilvl w:val="1"/>
+          <w:numId w:val="6"/>
+        </w:numPr>
+        <w:spacing w:before="0" w:beforeAutospacing="0" w:after="0" w:afterAutospacing="0"/>
+        <w:textAlignment w:val="baseline"/>
+        <w:rPr>
+          <w:rStyle w:val="eop"/>
+          <w:rFonts w:ascii="Calibri" w:hAnsi="Calibri" w:cs="Calibri"/>
+          <w:sz w:val="21"/>
+          <w:szCs w:val="21"/>
+        </w:rPr>
+      </w:pPr>
+      <w:r>
+        <w:rPr>
+          <w:rStyle w:val="eop"/>
+          <w:rFonts w:ascii="Calibri" w:hAnsi="Calibri" w:cs="Calibri"/>
+          <w:sz w:val="21"/>
+          <w:szCs w:val="21"/>
+        </w:rPr>
+        <w:t> </w:t>
+      </w:r>
+      <w:proofErr w:type="spellStart"/>
+      <w:r>
+        <w:rPr>
+          <w:rStyle w:val="eop"/>
+          <w:rFonts w:ascii="Calibri" w:hAnsi="Calibri" w:cs="Calibri"/>
+          <w:sz w:val="21"/>
+          <w:szCs w:val="21"/>
+        </w:rPr>
+        <w:t>Chest</w:t>
+      </w:r>
+      <w:proofErr w:type="spellEnd"/>
+      <w:r>
+        <w:rPr>
+          <w:rStyle w:val="eop"/>
+          <w:rFonts w:ascii="Calibri" w:hAnsi="Calibri" w:cs="Calibri"/>
+          <w:sz w:val="21"/>
+          <w:szCs w:val="21"/>
+        </w:rPr>
+        <w:t xml:space="preserve"> (</w:t>
+      </w:r>
+      <w:proofErr w:type="spellStart"/>
+      <w:r>
+        <w:rPr>
+          <w:rStyle w:val="eop"/>
+          <w:rFonts w:ascii="Calibri" w:hAnsi="Calibri" w:cs="Calibri"/>
+          <w:sz w:val="21"/>
+          <w:szCs w:val="21"/>
+        </w:rPr>
+        <w:t>Script</w:t>
+      </w:r>
+      <w:proofErr w:type="spellEnd"/>
+      <w:r>
+        <w:rPr>
+          <w:rStyle w:val="eop"/>
+          <w:rFonts w:ascii="Calibri" w:hAnsi="Calibri" w:cs="Calibri"/>
+          <w:sz w:val="21"/>
+          <w:szCs w:val="21"/>
+        </w:rPr>
+        <w:t>)</w:t>
+      </w:r>
+    </w:p>
+    <w:p>
+      <w:pPr>
+        <w:pStyle w:val="paragraph"/>
+        <w:spacing w:before="0" w:beforeAutospacing="0" w:after="0" w:afterAutospacing="0"/>
+        <w:ind w:left="1428"/>
+        <w:textAlignment w:val="baseline"/>
+        <w:rPr>
+          <w:rStyle w:val="eop"/>
+          <w:rFonts w:ascii="Calibri" w:hAnsi="Calibri" w:cs="Calibri"/>
+          <w:sz w:val="21"/>
+          <w:szCs w:val="21"/>
+        </w:rPr>
+      </w:pPr>
       <w:r>
         <w:rPr>
           <w:noProof/>
         </w:rPr>
+        <w:lastRenderedPageBreak/>
         <w:drawing>
-          <wp:anchor distT="0" distB="0" distL="114300" distR="114300" simplePos="0" relativeHeight="251658240" behindDoc="0" locked="0" layoutInCell="1" allowOverlap="1" wp14:anchorId="08C63017" wp14:editId="270031B6">
+          <wp:anchor distT="0" distB="0" distL="114300" distR="114300" simplePos="0" relativeHeight="251658240" behindDoc="0" locked="0" layoutInCell="1" allowOverlap="1" wp14:anchorId="40BD9BB3" wp14:editId="7DEF4844">
             <wp:simplePos x="0" y="0"/>
             <wp:positionH relativeFrom="margin">
-              <wp:align>center</wp:align>
+              <wp:align>right</wp:align>
             </wp:positionH>
             <wp:positionV relativeFrom="paragraph">
-              <wp:posOffset>823068</wp:posOffset>
+              <wp:posOffset>264</wp:posOffset>
             </wp:positionV>
-            <wp:extent cx="6866613" cy="2303252"/>
-            <wp:effectExtent l="0" t="0" r="0" b="1905"/>
+            <wp:extent cx="5760720" cy="3397250"/>
+            <wp:effectExtent l="0" t="0" r="0" b="0"/>
             <wp:wrapThrough wrapText="bothSides">
               <wp:wrapPolygon edited="0">
                 <wp:start x="0" y="0"/>
                 <wp:lineTo x="0" y="21439"/>
-                <wp:lineTo x="21514" y="21439"/>
-                <wp:lineTo x="21514" y="0"/>
+                <wp:lineTo x="21500" y="21439"/>
+                <wp:lineTo x="21500" y="0"/>
                 <wp:lineTo x="0" y="0"/>
               </wp:wrapPolygon>
             </wp:wrapThrough>
@@ -1736,7 +2732,7 @@
                     <pic:cNvPicPr/>
                   </pic:nvPicPr>
                   <pic:blipFill>
-                    <a:blip r:embed="rId5">
+                    <a:blip r:embed="rId5" cstate="print">
                       <a:extLst>
                         <a:ext uri="{28A0092B-C50C-407E-A947-70E740481C1C}">
                           <a14:useLocalDpi xmlns:a14="http://schemas.microsoft.com/office/drawing/2010/main" val="0"/>
@@ -1750,7 +2746,7 @@
                   <pic:spPr>
                     <a:xfrm>
                       <a:off x="0" y="0"/>
-                      <a:ext cx="6866613" cy="2303252"/>
+                      <a:ext cx="5760720" cy="3397250"/>
                     </a:xfrm>
                     <a:prstGeom prst="rect">
                       <a:avLst/>
@@ -1759,114 +2755,8 @@
                 </pic:pic>
               </a:graphicData>
             </a:graphic>
-            <wp14:sizeRelH relativeFrom="margin">
-              <wp14:pctWidth>0</wp14:pctWidth>
-            </wp14:sizeRelH>
-            <wp14:sizeRelV relativeFrom="margin">
-              <wp14:pctHeight>0</wp14:pctHeight>
-            </wp14:sizeRelV>
           </wp:anchor>
         </w:drawing>
-      </w:r>
-      <w:proofErr w:type="spellStart"/>
-      <w:r>
-        <w:rPr>
-          <w:rStyle w:val="eop"/>
-          <w:rFonts w:ascii="Calibri" w:hAnsi="Calibri" w:cs="Calibri"/>
-          <w:sz w:val="21"/>
-          <w:szCs w:val="21"/>
-        </w:rPr>
-        <w:t>Layer</w:t>
-      </w:r>
-      <w:proofErr w:type="spellEnd"/>
-      <w:r>
-        <w:rPr>
-          <w:rStyle w:val="eop"/>
-          <w:rFonts w:ascii="Calibri" w:hAnsi="Calibri" w:cs="Calibri"/>
-          <w:sz w:val="21"/>
-          <w:szCs w:val="21"/>
-        </w:rPr>
-        <w:t xml:space="preserve"> : </w:t>
-      </w:r>
-      <w:proofErr w:type="spellStart"/>
-      <w:r>
-        <w:rPr>
-          <w:rStyle w:val="eop"/>
-          <w:rFonts w:ascii="Calibri" w:hAnsi="Calibri" w:cs="Calibri"/>
-          <w:sz w:val="21"/>
-          <w:szCs w:val="21"/>
-        </w:rPr>
-        <w:t>Ignore</w:t>
-      </w:r>
-      <w:proofErr w:type="spellEnd"/>
-      <w:r>
-        <w:rPr>
-          <w:rStyle w:val="eop"/>
-          <w:rFonts w:ascii="Calibri" w:hAnsi="Calibri" w:cs="Calibri"/>
-          <w:sz w:val="21"/>
-          <w:szCs w:val="21"/>
-        </w:rPr>
-        <w:t xml:space="preserve"> </w:t>
-      </w:r>
-      <w:proofErr w:type="spellStart"/>
-      <w:r>
-        <w:rPr>
-          <w:rStyle w:val="eop"/>
-          <w:rFonts w:ascii="Calibri" w:hAnsi="Calibri" w:cs="Calibri"/>
-          <w:sz w:val="21"/>
-          <w:szCs w:val="21"/>
-        </w:rPr>
-        <w:t>Raycast</w:t>
-      </w:r>
-      <w:proofErr w:type="spellEnd"/>
-      <w:r>
-        <w:rPr>
-          <w:rStyle w:val="eop"/>
-          <w:rFonts w:ascii="Calibri" w:hAnsi="Calibri" w:cs="Calibri"/>
-          <w:sz w:val="21"/>
-          <w:szCs w:val="21"/>
-        </w:rPr>
-        <w:t xml:space="preserve"> – Bez tohto by to registrovalo </w:t>
-      </w:r>
-      <w:proofErr w:type="spellStart"/>
-      <w:r>
-        <w:rPr>
-          <w:rStyle w:val="eop"/>
-          <w:rFonts w:ascii="Calibri" w:hAnsi="Calibri" w:cs="Calibri"/>
-          <w:sz w:val="21"/>
-          <w:szCs w:val="21"/>
-        </w:rPr>
-        <w:t>Sphere</w:t>
-      </w:r>
-      <w:proofErr w:type="spellEnd"/>
-      <w:r>
-        <w:rPr>
-          <w:rStyle w:val="eop"/>
-          <w:rFonts w:ascii="Calibri" w:hAnsi="Calibri" w:cs="Calibri"/>
-          <w:sz w:val="21"/>
-          <w:szCs w:val="21"/>
-        </w:rPr>
-        <w:t xml:space="preserve"> </w:t>
-      </w:r>
-      <w:proofErr w:type="spellStart"/>
-      <w:r>
-        <w:rPr>
-          <w:rStyle w:val="eop"/>
-          <w:rFonts w:ascii="Calibri" w:hAnsi="Calibri" w:cs="Calibri"/>
-          <w:sz w:val="21"/>
-          <w:szCs w:val="21"/>
-        </w:rPr>
-        <w:t>collider</w:t>
-      </w:r>
-      <w:proofErr w:type="spellEnd"/>
-      <w:r>
-        <w:rPr>
-          <w:rStyle w:val="eop"/>
-          <w:rFonts w:ascii="Calibri" w:hAnsi="Calibri" w:cs="Calibri"/>
-          <w:sz w:val="21"/>
-          <w:szCs w:val="21"/>
-        </w:rPr>
-        <w:t xml:space="preserve"> a nie nepriateľa a nedalo by sa naňho kliknúť </w:t>
       </w:r>
     </w:p>
     <w:sectPr>

</xml_diff>